<commit_message>
Adds PDF for EDS-Laborversuch2 AND Updates Laborversuch2
</commit_message>
<xml_diff>
--- a/Sem4/PraktikumEreigDiskSysteme/EDS-Laborversuch-2.docx
+++ b/Sem4/PraktikumEreigDiskSysteme/EDS-Laborversuch-2.docx
@@ -3797,7 +3797,7 @@
           <w:noProof/>
         </w:rPr>
         <w:drawing>
-          <wp:inline distT="0" distB="0" distL="0" distR="0" wp14:anchorId="756A3F56" wp14:editId="7D504B2F">
+          <wp:inline distT="0" distB="0" distL="0" distR="0" wp14:anchorId="756A3F56" wp14:editId="2DA79B64">
             <wp:extent cx="5760720" cy="1694180"/>
             <wp:effectExtent l="0" t="0" r="0" b="1270"/>
             <wp:docPr id="214588030" name="Grafik 4" descr="Ein Bild, das Screenshot, Reihe, Diagramm, Rechteck enthält.&#10;&#10;Automatisch generierte Beschreibung"/>
@@ -3879,7 +3879,7 @@
           <w:noProof/>
         </w:rPr>
         <w:drawing>
-          <wp:inline distT="0" distB="0" distL="0" distR="0" wp14:anchorId="6E5197B2" wp14:editId="4EB47DF0">
+          <wp:inline distT="0" distB="0" distL="0" distR="0" wp14:anchorId="6E5197B2" wp14:editId="576A8CC7">
             <wp:extent cx="5760720" cy="1884680"/>
             <wp:effectExtent l="0" t="0" r="0" b="1270"/>
             <wp:docPr id="96978989" name="Grafik 6" descr="Ein Bild, das Screenshot, Reihe, Diagramm enthält.&#10;&#10;Automatisch generierte Beschreibung"/>
@@ -3960,7 +3960,7 @@
           <w:noProof/>
         </w:rPr>
         <w:drawing>
-          <wp:inline distT="0" distB="0" distL="0" distR="0" wp14:anchorId="4953014A" wp14:editId="6A72BC73">
+          <wp:inline distT="0" distB="0" distL="0" distR="0" wp14:anchorId="4953014A" wp14:editId="040BE55B">
             <wp:extent cx="5760720" cy="1905000"/>
             <wp:effectExtent l="0" t="0" r="0" b="0"/>
             <wp:docPr id="920861118" name="Grafik 8" descr="Ein Bild, das Screenshot, Reihe, Diagramm enthält.&#10;&#10;Automatisch generierte Beschreibung"/>
@@ -4041,7 +4041,7 @@
           <w:noProof/>
         </w:rPr>
         <w:drawing>
-          <wp:inline distT="0" distB="0" distL="0" distR="0" wp14:anchorId="788C558C" wp14:editId="71DDF0FB">
+          <wp:inline distT="0" distB="0" distL="0" distR="0" wp14:anchorId="788C558C" wp14:editId="567C9278">
             <wp:extent cx="5760720" cy="1849755"/>
             <wp:effectExtent l="0" t="0" r="0" b="0"/>
             <wp:docPr id="1619203043" name="Grafik 10" descr="Ein Bild, das Screenshot, Reihe, Diagramm enthält.&#10;&#10;Automatisch generierte Beschreibung"/>
@@ -6352,6 +6352,10 @@
         <w:br/>
         <w:t>Beim PI-Regler hingegen stimmt der Verlauf mit unserer Erwartung überein.</w:t>
       </w:r>
+      <w:r>
+        <w:br/>
+        <w:t>Dadurch ist der P-Regler ungenauer als der PI-Regler.</w:t>
+      </w:r>
     </w:p>
     <w:p/>
     <w:p>
@@ -6469,6 +6473,9 @@
         <w:br/>
       </w:r>
       <w:r>
+        <w:rPr>
+          <w:noProof/>
+        </w:rPr>
         <w:drawing>
           <wp:inline distT="0" distB="0" distL="0" distR="0" wp14:anchorId="4D3C14F8" wp14:editId="76DF0307">
             <wp:extent cx="3886200" cy="2105881"/>
@@ -6562,6 +6569,9 @@
         <w:br/>
       </w:r>
       <w:r>
+        <w:rPr>
+          <w:noProof/>
+        </w:rPr>
         <w:drawing>
           <wp:inline distT="0" distB="0" distL="0" distR="0" wp14:anchorId="00CB5B79" wp14:editId="54DD230A">
             <wp:extent cx="3917950" cy="2125246"/>
@@ -6639,17 +6649,15 @@
       </w:r>
       <w:r>
         <w:br/>
-        <w:t xml:space="preserve">Tv_opt/4T = 0,67 </w:t>
-      </w:r>
-      <w:r>
-        <w:t>=&gt; multipliziert mit 4 (T=1) =&gt;</w:t>
-      </w:r>
-      <w:r>
-        <w:t xml:space="preserve"> Tv_opt = 2,68</w:t>
+        <w:t>Tv_opt/4T = 0,67 =&gt; multipliziert mit 4 (T=1) =&gt; Tv_opt = 2,68</w:t>
       </w:r>
       <w:r>
         <w:br/>
-        <w:t xml:space="preserve">Ermitteln Sie dann durch Simulation die Störübergangsfunktion hz(t) aus der sprungförmigen Störung z(t) = z0 * </w:t>
+        <w:t xml:space="preserve">Ermitteln Sie dann durch Simulation die Störübergangsfunktion hz(t) aus der </w:t>
+      </w:r>
+      <w:r>
+        <w:lastRenderedPageBreak/>
+        <w:t xml:space="preserve">sprungförmigen Störung z(t) = z0 * </w:t>
       </w:r>
       <w:r>
         <w:t>ε</w:t>
@@ -6657,31 +6665,15 @@
       <w:r>
         <w:t>(t) mit z0 = 1 am Eingang der Regelstrecke.</w:t>
       </w:r>
-    </w:p>
-    <w:p>
-      <w:pPr>
-        <w:pStyle w:val="Listenabsatz"/>
-        <w:numPr>
-          <w:ilvl w:val="0"/>
-          <w:numId w:val="14"/>
-        </w:numPr>
-      </w:pPr>
-      <w:r>
-        <w:t xml:space="preserve">Geben Sie die Störübergangsfunktionen hz(t) der Regelkreise mit P-, I-, PID-Regler nach a), b) und c) gemeinsam auf ein Scope und erstellen Sie eine obigem Schaubild </w:t>
-      </w:r>
-      <w:r>
-        <w:lastRenderedPageBreak/>
-        <w:t>entsprechende Abbildung.</w:t>
-      </w:r>
       <w:r>
         <w:br/>
       </w:r>
       <w:r>
         <w:drawing>
-          <wp:inline distT="0" distB="0" distL="0" distR="0" wp14:anchorId="2AC09635" wp14:editId="6C26694B">
-            <wp:extent cx="4140200" cy="2241239"/>
-            <wp:effectExtent l="0" t="0" r="0" b="6985"/>
-            <wp:docPr id="1026251120" name="Grafik 1" descr="Ein Bild, das Screenshot, Reihe, Diagramm enthält.&#10;&#10;Automatisch generierte Beschreibung"/>
+          <wp:inline distT="0" distB="0" distL="0" distR="0" wp14:anchorId="7C30CEE6" wp14:editId="6E95E87C">
+            <wp:extent cx="5760720" cy="3134360"/>
+            <wp:effectExtent l="0" t="0" r="0" b="8890"/>
+            <wp:docPr id="1123256701" name="Grafik 1" descr="Ein Bild, das Screenshot, Quadrat enthält.&#10;&#10;Automatisch generierte Beschreibung"/>
             <wp:cNvGraphicFramePr>
               <a:graphicFrameLocks xmlns:a="http://schemas.openxmlformats.org/drawingml/2006/main" noChangeAspect="1"/>
             </wp:cNvGraphicFramePr>
@@ -6689,7 +6681,7 @@
               <a:graphicData uri="http://schemas.openxmlformats.org/drawingml/2006/picture">
                 <pic:pic xmlns:pic="http://schemas.openxmlformats.org/drawingml/2006/picture">
                   <pic:nvPicPr>
-                    <pic:cNvPr id="1026251120" name="Grafik 1" descr="Ein Bild, das Screenshot, Reihe, Diagramm enthält.&#10;&#10;Automatisch generierte Beschreibung"/>
+                    <pic:cNvPr id="1123256701" name="Grafik 1" descr="Ein Bild, das Screenshot, Quadrat enthält.&#10;&#10;Automatisch generierte Beschreibung"/>
                     <pic:cNvPicPr/>
                   </pic:nvPicPr>
                   <pic:blipFill>
@@ -6701,7 +6693,59 @@
                   <pic:spPr>
                     <a:xfrm>
                       <a:off x="0" y="0"/>
-                      <a:ext cx="4157839" cy="2250787"/>
+                      <a:ext cx="5760720" cy="3134360"/>
+                    </a:xfrm>
+                    <a:prstGeom prst="rect">
+                      <a:avLst/>
+                    </a:prstGeom>
+                  </pic:spPr>
+                </pic:pic>
+              </a:graphicData>
+            </a:graphic>
+          </wp:inline>
+        </w:drawing>
+      </w:r>
+    </w:p>
+    <w:p>
+      <w:pPr>
+        <w:pStyle w:val="Listenabsatz"/>
+        <w:numPr>
+          <w:ilvl w:val="0"/>
+          <w:numId w:val="14"/>
+        </w:numPr>
+      </w:pPr>
+      <w:r>
+        <w:t>Geben Sie die Störübergangsfunktionen hz(t) der Regelkreise mit P-, I-, PID-Regler nach a), b) und c) gemeinsam auf ein Scope und erstellen Sie eine obigem Schaubild entsprechende Abbildung.</w:t>
+      </w:r>
+      <w:r>
+        <w:br/>
+      </w:r>
+      <w:r>
+        <w:drawing>
+          <wp:inline distT="0" distB="0" distL="0" distR="0" wp14:anchorId="5074A90A" wp14:editId="1F9C9E96">
+            <wp:extent cx="3859301" cy="2098963"/>
+            <wp:effectExtent l="0" t="0" r="8255" b="0"/>
+            <wp:docPr id="1754349437" name="Grafik 1" descr="Ein Bild, das Screenshot, Reihe, Diagramm enthält.&#10;&#10;Automatisch generierte Beschreibung"/>
+            <wp:cNvGraphicFramePr>
+              <a:graphicFrameLocks xmlns:a="http://schemas.openxmlformats.org/drawingml/2006/main" noChangeAspect="1"/>
+            </wp:cNvGraphicFramePr>
+            <a:graphic xmlns:a="http://schemas.openxmlformats.org/drawingml/2006/main">
+              <a:graphicData uri="http://schemas.openxmlformats.org/drawingml/2006/picture">
+                <pic:pic xmlns:pic="http://schemas.openxmlformats.org/drawingml/2006/picture">
+                  <pic:nvPicPr>
+                    <pic:cNvPr id="1754349437" name="Grafik 1" descr="Ein Bild, das Screenshot, Reihe, Diagramm enthält.&#10;&#10;Automatisch generierte Beschreibung"/>
+                    <pic:cNvPicPr/>
+                  </pic:nvPicPr>
+                  <pic:blipFill>
+                    <a:blip r:embed="rId193"/>
+                    <a:stretch>
+                      <a:fillRect/>
+                    </a:stretch>
+                  </pic:blipFill>
+                  <pic:spPr>
+                    <a:xfrm>
+                      <a:off x="0" y="0"/>
+                      <a:ext cx="3866386" cy="2102817"/>
                     </a:xfrm>
                     <a:prstGeom prst="rect">
                       <a:avLst/>
@@ -9183,7 +9227,7 @@
   </inkml:definitions>
   <inkml:trace contextRef="#ctx0" brushRef="#br0">307 346 19071,'-4'0'0,"-3"-1"0,2 1 128,1 0 768,-2 0 128,1 1 256,-8 2 0,-5-2-1280,-8 1 0,-6-2 0,-2 0 0,-5 0-384,5 0 128,2 2-6016,13 4 1,2 0 383</inkml:trace>
   <inkml:trace contextRef="#ctx0" brushRef="#br0" timeOffset="362.41">300 471 20095,'-9'0'0,"-6"-3"128,2 2 0,-1 1-128,-4 1 128,-4 2 0,-5 1 128,-2-1 1024,0 4 128,-1-1-1408,5-2 0,1 0-1920,1-1 128,1 1-12159</inkml:trace>
-  <inkml:trace contextRef="#ctx0" brushRef="#br0" timeOffset="1277.1">653 1 20607,'-9'103'742,"5"-78"-373,1 0 0,1-1 1,3 37-1,0-51-292,0 1 0,0-1 1,2 1-1,-1-1 0,1 1 0,1-1 1,0 0-1,9 18 0,-10-24-61,1 1 1,-1-1-1,1 0 0,0 1 0,0-2 0,0 1 0,1-1 1,-1 1-1,1-1 0,0 0 0,0-1 0,0 1 1,0-1-1,0 0 0,1 0 0,-1-1 0,1 1 0,10 0 1,-7-1-100,0 0 1,0-1-1,1 0 1,15-1-1,14-14-7227,-25 8-3292</inkml:trace>
+  <inkml:trace contextRef="#ctx0" brushRef="#br0" timeOffset="1277.09">653 1 20607,'-9'103'742,"5"-78"-373,1 0 0,1-1 1,3 37-1,0-51-292,0 1 0,0-1 1,2 1-1,-1-1 0,1 1 0,1-1 1,0 0-1,9 18 0,-10-24-61,1 1 1,-1-1-1,1 0 0,0 1 0,0-2 0,0 1 0,1-1 1,-1 1-1,1-1 0,0 0 0,0-1 0,0 1 1,0-1-1,0 0 0,1 0 0,-1-1 0,1 1 0,10 0 1,-7-1-100,0 0 1,0-1-1,1 0 1,15-1-1,14-14-7227,-25 8-3292</inkml:trace>
   <inkml:trace contextRef="#ctx0" brushRef="#br0" timeOffset="1622.73">932 118 22015,'-1'6'0,"-1"3"0,0-4 128,0-3 128,2 4 128,2-1-256,-2 11 0,0 8 256,0 9 0,-2 14 0,1 3 128,-2 12-256,0-9 0,3 1-128,0-8 128,-1-5-5504,-3-9 129,-1-1-4609</inkml:trace>
 </inkml:ink>
 </file>
@@ -9214,7 +9258,7 @@
   </inkml:definitions>
   <inkml:trace contextRef="#ctx0" brushRef="#br0">381 728 20735,'0'0'0,"-6"3"0,-2-1 0,-5 1 0,-3 0 0,1 1 128,-5-4 128,-4 0 128,-5-2 0,-5 0-256,0-1 0,0 2 0,2-1 128,2 2-256,6 0 0,1 0-256,8 0 0,-1 0-15743</inkml:trace>
   <inkml:trace contextRef="#ctx0" brushRef="#br0" timeOffset="344.86">356 879 17023,'0'-1'57,"-1"1"-1,0-1 0,0 1 1,0 0-1,0-1 0,0 1 0,0 0 1,0 0-1,0-1 0,0 1 0,0 0 1,0 0-1,0 0 0,0 0 0,0 0 1,0 1-1,0-1 0,0 0 0,1 0 1,-1 1-1,0-1 0,-2 1 0,-34 13 2370,10-4-1068,8-6-1102,1-1 0,-1 0 1,1-2-1,-1 0 0,0-2 1,-23-2-1,30 1-787,0 0 1,0-1-1,0-1 1,0 0-1,0 0 0,-13-8 1,7 2-13379</inkml:trace>
-  <inkml:trace contextRef="#ctx0" brushRef="#br0" timeOffset="1200.36">1058 398 21503,'1'-2'6,"1"0"-1,-1 0 1,1 0-1,0 0 1,-1 0-1,1 0 1,0 1-1,0-1 1,0 1-1,0-1 0,1 1 1,-1 0-1,4-2 1,2-2 45,45-35 99,-2-4-1,-2-1 0,-1-2 1,-3-3-1,52-72 0,-90 108-146,-9 9 130,1 5-119,0 0 0,0 1-1,-1-1 1,1 1 0,0-1 0,0 1 0,0 0-1,0-1 1,0 1 0,0 0 0,0 0 0,0-1-1,0 1 1,1 0 0,-1 0 0,0 0-1,0 2 1,-10 14 126,0 0 0,2 1-1,0 1 1,1 0-1,1 0 1,-8 38 0,8-25-65,2 0 1,1 1 0,0 49-1,7-39-529,-1-24-2868,0-5-10821</inkml:trace>
+  <inkml:trace contextRef="#ctx0" brushRef="#br0" timeOffset="1200.35">1058 398 21503,'1'-2'6,"1"0"-1,-1 0 1,1 0-1,0 0 1,-1 0-1,1 0 1,0 1-1,0-1 1,0 1-1,0-1 0,1 1 1,-1 0-1,4-2 1,2-2 45,45-35 99,-2-4-1,-2-1 0,-1-2 1,-3-3-1,52-72 0,-90 108-146,-9 9 130,1 5-119,0 0 0,0 1-1,-1-1 1,1 1 0,0-1 0,0 1 0,0 0-1,0-1 1,0 1 0,0 0 0,0 0 0,0-1-1,0 1 1,1 0 0,-1 0 0,0 0-1,0 2 1,-10 14 126,0 0 0,2 1-1,0 1 1,1 0-1,1 0 1,-8 38 0,8-25-65,2 0 1,1 1 0,0 49-1,7-39-529,-1-24-2868,0-5-10821</inkml:trace>
   <inkml:trace contextRef="#ctx0" brushRef="#br0" timeOffset="1653.38">1726 596 15104,'-538'-22'6677,"471"15"-6271,-128 2 1,83 19-4228,103-13-9064</inkml:trace>
   <inkml:trace contextRef="#ctx0" brushRef="#br0" timeOffset="2711.82">1073 833 20223,'-9'93'1920,"10"-31"-1154,-10 83-1,-6-56-4642,13-81-9776</inkml:trace>
   <inkml:trace contextRef="#ctx0" brushRef="#br0" timeOffset="3075.71">1285 728 20863,'-3'1'60,"0"0"-1,-1 1 1,1-1-1,0 1 1,0 0 0,0 0-1,0 0 1,1 0-1,-6 6 1,-21 14 603,9-14-505,1-2-1,-2 0 1,1-1 0,-1-1-1,1-1 1,-29 0 0,-132-6 609,120 0-547,13 0 110,17 1-373,27 2-1139,11 1-1273,11 2-12008</inkml:trace>
@@ -9586,7 +9630,7 @@
   </inkml:definitions>
   <inkml:trace contextRef="#ctx0" brushRef="#br0">139 0 20863,'-1'6'174,"1"-1"-1,-1 1 0,-1-1 1,1 0-1,-1 0 0,1 1 0,-1-1 1,-1 0-1,1 0 0,-4 4 1,-37 50 247,19-26-551,16-22 199,1-2 101,0 1-1,1 0 1,1 0 0,-8 16 0,12-22-158,0-1 0,0 1 1,1-1-1,-1 1 0,1 0 1,0-1-1,0 1 0,0-1 1,0 1-1,1 0 0,-1-1 0,1 1 1,0-1-1,0 1 0,0-1 1,0 1-1,1-1 0,2 5 1,28 36-1707,-8-16-3055,-5-7-7133</inkml:trace>
   <inkml:trace contextRef="#ctx0" brushRef="#br0" timeOffset="551.4">268 76 20607,'-4'27'507,"-3"53"0,6-57-433,0-8 158,1 1 0,0-1 0,2 1 0,0-1-1,5 21 1,-5-27-225,0-1 0,1 0-1,1 0 1,-1 0 0,1-1 0,0 1-1,1-1 1,0 0 0,0 0 0,1-1 0,8 9-1,-12-13-551,0-1-1,0 0 0,0 1 0,0-1 1,0 0-1,0 0 0,1 0 1,-1-1-1,0 1 0,1 0 1,-1-1-1,0 0 0,1 1 0,-1-1 1,0 0-1,1 0 0,-1 0 1,1-1-1,2 0 0,43-15-7846,-26 6 6835</inkml:trace>
-  <inkml:trace contextRef="#ctx0" brushRef="#br0" timeOffset="1039.62">358 320 20479,'4'1'0,"2"1"256,-12 0 0,-8-2 896,2 0 0,-5-2-768,6 0 128,-2 1-256,6 1 0,-1 0-256,2 0 128,2 0-3840,-2 0 0</inkml:trace>
+  <inkml:trace contextRef="#ctx0" brushRef="#br0" timeOffset="1039.61">358 320 20479,'4'1'0,"2"1"256,-12 0 0,-8-2 896,2 0 0,-5-2-768,6 0 128,-2 1-256,6 1 0,-1 0-256,2 0 128,2 0-3840,-2 0 0</inkml:trace>
   <inkml:trace contextRef="#ctx0" brushRef="#br0" timeOffset="1387.26">445 274 18815,'0'0'0,"6"6"128,-2-3 0,-1-2-128,1-1 128,-1 0 0,1-1 0,2-2 768,5 2 128,0-1 128,8-1 128,1-1-2048,0 3 128,-2 1-2048,-4 1 0,-4 3-3199,-4-1-1,1-1 3840</inkml:trace>
   <inkml:trace contextRef="#ctx0" brushRef="#br0" timeOffset="1735.14">668 335 22399,'5'-1'31,"1"1"0,-1-1 0,1 0 0,-1-1-1,1 1 1,-1-1 0,0 0 0,8-4 0,12-10-202,-1 0 0,-1-2 1,0 0-1,30-33 0,-51 48 129,-13 19-447,5-8 565,0 0 1,1 1-1,0 0 0,-7 18 0,9 5-4411,15 5-7414,-1-15 9872</inkml:trace>
   <inkml:trace contextRef="#ctx0" brushRef="#br0" timeOffset="2114.1">954 75 20095,'0'0'48,"0"1"0,0-1 0,0 1-1,-1-1 1,1 1 0,0 0-1,0-1 1,0 1 0,0-1 0,0 1-1,0-1 1,0 1 0,0 0-1,0-1 1,1 1 0,-1-1-1,0 1 1,0-1 0,0 1 0,1-1-1,-1 1 1,0-1 0,1 1-1,-1-1 1,0 1 0,1-1 0,-1 0-1,1 1 1,-1-1 0,0 1-1,1-1 1,-1 0 0,1 0 0,-1 1-1,1-1 1,-1 0 0,1 0-1,-1 1 1,1-1 0,0 0 0,-1 0-1,1 0 1,-1 0 0,1 0-1,-1 0 1,1 0 0,0 0 0,-1 0-1,1 0 1,-1 0 0,1 0-1,-1-1 1,1 1 0,-1 0 0,1 0-1,-1-1 1,2 1 0,0-1 15,0 1 0,0-1 0,0 1 0,0 0 0,0 0 0,0 0-1,0 0 1,1 0 0,-1 0 0,0 1 0,0-1 0,0 1 0,0-1 0,2 2 0,2 1 18,-1 0 0,1 1-1,-1-1 1,0 1-1,0 1 1,0-1 0,0 1-1,-1 0 1,0 0-1,0 0 1,0 0 0,-1 1-1,0-1 1,0 1-1,0 0 1,-1 0 0,1 0-1,-2 0 1,1 1 0,-1-1-1,0 0 1,1 9-1,-1-3-27,-1-1 0,-1 0-1,1 0 1,-2 0 0,1 0-1,-2 0 1,1 0 0,-1 0-1,-1-1 1,0 1 0,-1-1-1,-6 11 1,-24 28-224,18-29-2858,-8 12-13077</inkml:trace>
@@ -9653,7 +9697,7 @@
   <inkml:trace contextRef="#ctx0" brushRef="#br0">388 0 18431,'-4'12'-77,"3"-7"234,3-5 151,7-4 115,-8 5-381,0-1 1,-1 0-1,1 1 1,0-1-1,-1 1 1,1-1-1,0 1 0,-1-1 1,1 1-1,0-1 1,-1 1-1,1 0 0,-1-1 1,1 1-1,-1 0 1,0-1-1,1 1 0,-1 0 1,0 0-1,1 0 1,-1-1-1,0 1 0,0 0 1,0 0-1,1 0 1,-1 0-1,0 0 1,5 29 208,-5-29-175,2 26 209,-1 0 0,-5 38 0,2-47-184,1 1 0,0-1 0,2 0 0,0 0 0,1 0 0,0 0 1,9 31-1,-10-47-81,0 0 0,0 0-1,0-1 1,0 1 0,1 0 0,-1-1 0,0 1 0,1 0 0,-1-1 0,1 0 0,-1 1 0,1-1 0,0 0 0,0 0 0,-1 0 0,1 0 0,0 0 0,0 0-1,0-1 1,0 1 0,0-1 0,0 1 0,0-1 0,0 0 0,5 1 0,3-1-497,1-1-1,0 0 1,19-4-1,-18 3-1330,10-2-11397</inkml:trace>
   <inkml:trace contextRef="#ctx0" brushRef="#br0" timeOffset="345.29">483 234 18431,'-2'0'117,"-1"1"0,1-1-1,0 0 1,0 0-1,-1 0 1,1 0-1,0 0 1,0 0-1,-1-1 1,1 1-1,-2-2 1,2 2 12,0-1 1,1 1-1,-1-1 1,0 1-1,0 0 1,1-1-1,-1 1 1,0 0-1,0 0 0,0 1 1,1-1-1,-1 0 1,0 0-1,0 1 1,1-1-1,-1 1 1,0 0-1,1-1 1,-1 1-1,-1 1 1,-5 2-156,0 0 1,0 0-1,0-1 1,0-1-1,-1 1 0,1-1 1,-1-1-1,1 0 1,-1 0-1,0 0 1,1-1-1,-14-2 1,1 2-2225,10 0-11573</inkml:trace>
   <inkml:trace contextRef="#ctx0" brushRef="#br0" timeOffset="785.39">76 512 13184,'76'6'4563,"-6"-1"-3708,61 21 1516,-86-15-1983,0-2-1,1-1 1,0-3 0,71-1-1,-81-12-147,-35 8-342,0 0 1,-1 0 0,1 0-1,0 0 1,0-1-1,-1 1 1,1 0-1,0 0 1,-1-1-1,1 1 1,0 0 0,-1-1-1,1 1 1,-1 0-1,1-1 1,-1 1-1,1-1 1,-1 1-1,1-1 1,-1 1 0,1-1-1,-1 1 1,1-1-1,-1 0 1,0 1-1,1-1 1,-1 0-1,0 1 1,0-1 0,0 0-1,1 1 1,-1-1-1,0 0 1,0 0-1,0 1 1,0-1 0,0 0-1,0 1 1,0-1-1,0 0 1,-1 1-1,1-1 1,0-1-1</inkml:trace>
-  <inkml:trace contextRef="#ctx0" brushRef="#br0" timeOffset="1258.13">292 761 16895,'-1'1'183,"0"1"-1,0 0 0,0 0 0,1-1 0,-1 1 0,0 0 1,1 0-1,0 0 0,-1 0 0,1 0 0,0 0 0,0 0 0,0 0 1,0-1-1,0 1 0,0 0 0,1 0 0,0 4 0,18 38 402,-15-37-558,0 0 0,-1 1 1,0-1-1,0 1 1,1 8-1,-3-7-66,0 0 0,-1 0 0,0 0 0,0-1 0,-1 1 0,-3 15-1,-6 8-3454,6-23-8323</inkml:trace>
+  <inkml:trace contextRef="#ctx0" brushRef="#br0" timeOffset="1258.12">292 761 16895,'-1'1'183,"0"1"-1,0 0 0,0 0 0,1-1 0,-1 1 0,0 0 1,1 0-1,0 0 0,-1 0 0,1 0 0,0 0 0,0 0 0,0 0 1,0-1-1,0 1 0,0 0 0,1 0 0,0 4 0,18 38 402,-15-37-558,0 0 0,-1 1 1,0-1-1,0 1 1,1 8-1,-3-7-66,0 0 0,-1 0 0,0 0 0,0-1 0,-1 1 0,-3 15-1,-6 8-3454,6-23-8323</inkml:trace>
   <inkml:trace contextRef="#ctx0" brushRef="#br0" timeOffset="1604.53">520 826 22015,'-4'3'24,"0"-1"0,0 0 0,0 0 0,0 0 0,0-1 0,-1 0 0,1 1 0,0-1 0,-1-1 0,1 1 0,-1-1 0,1 1 0,-1-1 0,1-1 0,0 1 0,-1-1 0,1 1 0,-6-3-1,-9 0 34,-89-7 175,-37-6 625,126 13-1568,1-1-1,0-1 1,0-1 0,1 0 0,-28-16 0,20 9-12622</inkml:trace>
   <inkml:trace contextRef="#ctx0" brushRef="#br0" timeOffset="1983.61">480 956 11904,'-6'0'0,"-2"0"-1664</inkml:trace>
   <inkml:trace contextRef="#ctx0" brushRef="#br0" timeOffset="2314.03">440 973 8320,'6'25'10965,"1"-26"-10785,-1-1 0,1 0 0,-1 0 1,0 0-1,0-1 0,0 0 0,0 0 1,6-5-1,9-3 54,76-42 790,-96 53-1017,-1 0 1,0 0-1,0 0 1,0 0 0,0-1-1,1 1 1,-1 0-1,0 0 1,0 0-1,0 0 1,0 0-1,1 0 1,-1 0 0,0 0-1,0 0 1,0 0-1,1 0 1,-1 0-1,0 0 1,0 0 0,0 0-1,0 0 1,1 0-1,-1 0 1,0 0-1,0 0 1,0 1 0,0-1-1,1 0 1,-1 0-1,0 0 1,0 0-1,0 0 1,0 0 0,0 0-1,1 1 1,-1-1-1,0 0 1,0 0-1,0 0 1,0 0 0,0 1-1,0-1 1,0 0-1,0 0 1,0 0-1,0 1 1,0 12 212,-8 12 71,-9 14 57,11-27-236,1 0 1,0 0 0,0 0 0,2 0-1,-5 24 1,8-35-122,-1 0-1,1 0 1,0 0-1,0-1 1,0 1-1,0 0 1,0 0-1,1 0 0,-1 0 1,0-1-1,0 1 1,0 0-1,1 0 1,-1-1-1,0 1 1,1 0-1,-1 0 1,1-1-1,-1 1 1,1 0-1,-1-1 0,1 1 1,-1-1-1,1 1 1,0 0-1,9 2-2984,2-1-11427</inkml:trace>
@@ -9773,7 +9817,7 @@
   </inkml:definitions>
   <inkml:trace contextRef="#ctx0" brushRef="#br0">266 90 19967,'6'34'452,"-2"-1"0,-1 1 0,-2 0 0,-1 0 0,-2 0 0,-1-1-1,-2 1 1,-1-1 0,-2 0 0,-16 46 0,22-74-821,-1 1-242,3-1-2697</inkml:trace>
   <inkml:trace contextRef="#ctx0" brushRef="#br0" timeOffset="377.15">604 1 24447,'-8'0'0,"-11"1"0,1 4 0,-5-1 0,-5 0 128,-6 2-128,-10-5 128,-10 2 0,0-2 0,-4-1 0,-1 0 0,-2 0-128,11-1 0,9-2-1152,14 6 128,2-2-15615</inkml:trace>
-  <inkml:trace contextRef="#ctx0" brushRef="#br0" timeOffset="1038.36">530 552 18303,'0'0'662,"32"-15"2623,1-6-2259,-19 12-856,0 1 0,27-13 0,-40 21-162,-1 0-1,1 0 1,-1 1-1,1-1 1,0 0-1,-1 0 1,1 0-1,-1 0 1,1 0 0,-1 1-1,1-1 1,-1 0-1,1 0 1,-1 1-1,0-1 1,1 0-1,-1 1 1,1-1 0,-1 0-1,0 1 1,1-1-1,-1 1 1,0-1-1,1 1 1,-1-1 0,0 1-1,0-1 1,0 1-1,1-1 1,-1 1-1,0-1 1,0 1-1,0-1 1,0 1 0,0-1-1,0 1 1,0-1-1,0 1 1,0-1-1,0 1 1,0-1-1,0 2 1,0 28 182,0-29-172,-1 35 105,-5 40 96,5-73-176,1 7 368,7-7-4044,3-1-11321</inkml:trace>
+  <inkml:trace contextRef="#ctx0" brushRef="#br0" timeOffset="1038.35">530 552 18303,'0'0'662,"32"-15"2623,1-6-2259,-19 12-856,0 1 0,27-13 0,-40 21-162,-1 0-1,1 0 1,-1 1-1,1-1 1,0 0-1,-1 0 1,1 0-1,-1 0 1,1 0 0,-1 1-1,1-1 1,-1 0-1,1 0 1,-1 1-1,0-1 1,1 0-1,-1 1 1,1-1 0,-1 0-1,0 1 1,1-1-1,-1 1 1,0-1-1,1 1 1,-1-1 0,0 1-1,0-1 1,0 1-1,1-1 1,-1 1-1,0-1 1,0 1-1,0-1 1,0 1 0,0-1-1,0 1 1,0-1-1,0 1 1,0-1-1,0 1 1,0-1-1,0 2 1,0 28 182,0-29-172,-1 35 105,-5 40 96,5-73-176,1 7 368,7-7-4044,3-1-11321</inkml:trace>
 </inkml:ink>
 </file>
 
@@ -9833,7 +9877,7 @@
     </inkml:brush>
   </inkml:definitions>
   <inkml:trace contextRef="#ctx0" brushRef="#br0">38 0 17023,'-10'7'569,"9"-7"-510,0 1-1,1-1 1,-1 0-1,1 1 1,-1-1-1,0 1 1,1-1 0,-1 0-1,1 1 1,-1-1-1,1 1 1,-1 0-1,1-1 1,-1 1 0,1-1-1,0 1 1,-1 0-1,1-1 1,0 1-1,-1 0 1,1 0 0,0-1-1,0 1 1,0 0-1,0-1 1,0 1-1,0 0 1,0 0 0,0-1-1,0 1 1,0 0-1,0 0 1,1 0-1,14 181 2140,-14-129-1984,2 13 426,-2 0-1,-15 109 1,7-154-463,6-21-170,1 0 0,0 0 0,0 0-1,-1 0 1,1 0 0,0 0 0,0 0 0,-1 0-1,1 0 1,0 0 0,0 0 0,-1 0 0,1-1 0,0 1-1,0 0 1,-1 0 0,1 0 0,0 0 0,0 0-1,-1 0 1,1-1 0,0 1 0,0 0 0,0 0-1,0 0 1,-1-1 0,1 1 0,0 0 0,0 0-1,0-1 1,0 1 0,0 0 0,0 0 0,-1-1-1,1 1 1,0 0 0,0 0 0,0-1 0,-8-39 339,8 30-346,0 0 0,1 0 0,0 0 0,1 0 0,0 0 0,1 0 0,-1 0 0,2 0 0,0 1 0,0 0 0,0-1 0,10-13 0,-10 19 0,0-1 0,0 1 0,0 0 0,1 0 0,0 0 0,-1 1 0,1-1 0,0 1 0,1 0 0,-1 1 0,0-1 0,1 1 0,0 0 0,-1 1 0,1-1 0,0 1 0,0 0 0,0 1 0,0-1 0,0 1 0,-1 0 0,1 1 0,7 0 0,-10 0 8,0-1 0,0 1 0,0 0-1,0 0 1,0 0 0,0 0 0,0 0 0,0 0-1,-1 1 1,1-1 0,0 1 0,-1 0 0,0 0-1,1 0 1,-1 0 0,0 0 0,0 1 0,0-1-1,2 3 1,-1 1 32,-1 0-1,1 0 1,-1-1-1,0 1 1,0 1 0,0-1-1,-1 0 1,1 12-1,-2 3 89,0-1 0,-1 0 0,-1 1 0,-9 36 0,8-46-7,3-5-72,-2 0 0,1-1 0,-1 1 0,0 0 0,0 0-1,0-1 1,-6 10 0</inkml:trace>
-  <inkml:trace contextRef="#ctx0" brushRef="#br0" timeOffset="597.92">366 570 18687,'0'0'15,"-1"0"-1,0 0 0,0 0 0,0-1 1,1 1-1,-1 0 0,0-1 0,1 1 0,-1-1 1,0 1-1,1-1 0,-1 1 0,0-1 1,1 1-1,-1-1 0,1 0 0,-1 1 0,1-1 1,-1 0-1,1 1 0,-1-1 0,1 0 1,0 0-1,0 1 0,-1-1 0,1 0 0,0 0 1,0 0-1,0 1 0,0-1 0,0 0 1,0 0-1,0 0 0,0 0 0,0 1 0,0-1 1,0 0-1,1-1 0,8-28 669,-8 28-643,0 0-1,0 0 1,1 1 0,-1-1 0,1 0 0,0 1 0,-1-1-1,1 1 1,0 0 0,0-1 0,0 1 0,0 0 0,0 0-1,0 1 1,0-1 0,0 0 0,0 0 0,1 1 0,-1 0 0,0-1-1,0 1 1,1 0 0,-1 0 0,0 0 0,0 0 0,0 1-1,1-1 1,-1 1 0,0-1 0,0 1 0,0 0 0,0-1-1,0 1 1,0 0 0,0 1 0,0-1 0,0 0 0,0 0-1,0 1 1,-1-1 0,1 1 0,-1 0 0,3 2 0,0 1 110,1 1 1,-1 1 0,-1-1-1,1 0 1,-1 1 0,0 0-1,0 0 1,-1 0 0,0 0 0,0 0-1,-1 0 1,2 9 0,-3-11-106,0 0 0,0-1 0,0 1 1,0 0-1,-1 0 0,0-1 1,0 1-1,0-1 0,0 1 0,-1-1 1,0 1-1,0-1 0,0 0 1,0 0-1,-1 0 0,1 0 0,-1 0 1,0 0-1,0-1 0,-1 1 0,1-1 1,-1 0-1,1 0 0,-1-1 1,0 1-1,0-1 0,-1 1 0,1-1 1,0-1-1,-1 1 0,1 0 1,-1-1-1,1 0 0,-1 0 0,0-1 1,1 1-1,-1-1 0,0 0 0,1 0 1,-1 0-1,0-1 0,1 0 1,-1 0-1,0 0 0,1 0 0,-1-1 1,1 0-1,-6-3 0,9 5-41,-1 0 0,1-1 0,0 1 0,-1-1 0,1 0 0,0 1 0,0-1 0,-1 0 0,1 0 0,0 0 0,0 0 0,0 0 0,0 0 0,0 0 0,0 0 0,0 0 0,1 0 0,-1 0 0,0-1 0,0 1 0,1 0 0,-1-1 0,0-1 0,2 1 2,-1 1 0,1 0 0,-1 0 1,1 0-1,-1-1 0,1 1 0,0 0 0,-1 0 0,1 0 0,0 0 0,0 0 0,0 0 0,0 1 1,0-1-1,0 0 0,0 0 0,0 1 0,0-1 0,0 1 0,2-2 0,4 0 12,-1-1 0,1 0 0,0 1-1,0 1 1,0-1 0,0 1 0,0 0-1,10 0 1,-9 3-8,0 0 0,1 1 0,-1 0-1,0 0 1,-1 1 0,1 0 0,0 0 0,-1 0 0,0 1-1,0 1 1,-1-1 0,1 1 0,-1 0 0,8 9 0,-13-13-8,1 0-8,-1-1 0,1 0 1,0 1-1,0-1 1,0 0-1,0 0 0,0 0 1,0 0-1,0 0 1,0-1-1,0 1 0,0 0 1,0-1-1,1 0 1,2 1-1,21-3-4555,-13 0-10393</inkml:trace>
+  <inkml:trace contextRef="#ctx0" brushRef="#br0" timeOffset="597.91">366 570 18687,'0'0'15,"-1"0"-1,0 0 0,0 0 0,0-1 1,1 1-1,-1 0 0,0-1 0,1 1 0,-1-1 1,0 1-1,1-1 0,-1 1 0,0-1 1,1 1-1,-1-1 0,1 0 0,-1 1 0,1-1 1,-1 0-1,1 1 0,-1-1 0,1 0 1,0 0-1,0 1 0,-1-1 0,1 0 0,0 0 1,0 0-1,0 1 0,0-1 0,0 0 1,0 0-1,0 0 0,0 0 0,0 1 0,0-1 1,0 0-1,1-1 0,8-28 669,-8 28-643,0 0-1,0 0 1,1 1 0,-1-1 0,1 0 0,0 1 0,-1-1-1,1 1 1,0 0 0,0-1 0,0 1 0,0 0 0,0 0-1,0 1 1,0-1 0,0 0 0,0 0 0,1 1 0,-1 0 0,0-1-1,0 1 1,1 0 0,-1 0 0,0 0 0,0 0 0,0 1-1,1-1 1,-1 1 0,0-1 0,0 1 0,0 0 0,0-1-1,0 1 1,0 0 0,0 1 0,0-1 0,0 0 0,0 0-1,0 1 1,-1-1 0,1 1 0,-1 0 0,3 2 0,0 1 110,1 1 1,-1 1 0,-1-1-1,1 0 1,-1 1 0,0 0-1,0 0 1,-1 0 0,0 0 0,0 0-1,-1 0 1,2 9 0,-3-11-106,0 0 0,0-1 0,0 1 1,0 0-1,-1 0 0,0-1 1,0 1-1,0-1 0,0 1 0,-1-1 1,0 1-1,0-1 0,0 0 1,0 0-1,-1 0 0,1 0 0,-1 0 1,0 0-1,0-1 0,-1 1 0,1-1 1,-1 0-1,1 0 0,-1-1 1,0 1-1,0-1 0,-1 1 0,1-1 1,0-1-1,-1 1 0,1 0 1,-1-1-1,1 0 0,-1 0 0,0-1 1,1 1-1,-1-1 0,0 0 0,1 0 1,-1 0-1,0-1 0,1 0 1,-1 0-1,0 0 0,1 0 0,-1-1 1,1 0-1,-6-3 0,9 5-41,-1 0 0,1-1 0,0 1 0,-1-1 0,1 0 0,0 1 0,0-1 0,-1 0 0,1 0 0,0 0 0,0 0 0,0 0 0,0 0 0,0 0 0,0 0 0,0 0 0,1 0 0,-1 0 0,0-1 0,0 1 0,1 0 0,-1-1 0,0-1 0,2 1 2,-1 1 0,1 0 0,-1 0 1,1 0-1,-1-1 0,1 1 0,0 0 0,-1 0 0,1 0 0,0 0 0,0 0 0,0 0 0,0 1 1,0-1-1,0 0 0,0 0 0,0 1 0,0-1 0,0 1 0,2-2 0,4 0 12,-1-1 0,1 0 0,0 1-1,0 1 1,0-1 0,0 1 0,0 0-1,10 0 1,-9 3-8,0 0 0,1 1 0,-1 0-1,0 0 1,-1 1 0,1 0 0,0 0 0,-1 0 0,0 1-1,0 1 1,-1-1 0,1 1 0,-1 0 0,8 9 0,-13-13-8,1 0-8,-1-1 0,1 0 1,0 1-1,0-1 1,0 0-1,0 0 0,0 0 1,0 0-1,0 0 1,0-1-1,0 1 0,0 0 1,0-1-1,1 0 1,2 1-1,21-3-4555,-13 0-10393</inkml:trace>
   <inkml:trace contextRef="#ctx0" brushRef="#br0" timeOffset="1041.07">830 31 19967,'-1'1'74,"1"-1"-1,0 1 1,-1 0-1,1 0 1,-1 0-1,1-1 0,-1 1 1,1 0-1,-1 0 1,0-1-1,1 1 1,-1-1-1,0 1 0,1-1 1,-1 1-1,0-1 1,0 1-1,0-1 1,1 1-1,-1-1 1,-1 0-1,1 1 27,-1-1 1,1 1-1,0-1 0,0 1 1,0 0-1,0-1 0,0 1 1,0 0-1,0-1 1,0 1-1,0 0 0,0 0 1,0 0-1,0 0 0,0 1 1,-16 30 88,1 1 1,1 0 0,2 1 0,1 0 0,2 1 0,1 0 0,2 0 0,2 1-1,-3 70 1,9-94-166,0 1 1,0-1-1,1 0 0,0 1 0,1-1 1,1 0-1,0 0 0,6 12 0,-8-19-72,1-1 0,-1 0-1,1 0 1,0 0-1,0 0 1,1-1-1,-1 1 1,1-1-1,0 0 1,0 0 0,0 0-1,0-1 1,0 1-1,0-1 1,1 0-1,-1 0 1,1 0-1,0-1 1,0 0 0,-1 0-1,1 0 1,8 0-1,14 0-3236,-1-1-11093</inkml:trace>
   <inkml:trace contextRef="#ctx0" brushRef="#br0" timeOffset="1432.24">1039 72 19583,'-10'201'2560,"2"-115"-2004,3-40-291,1 58 1,4-92-198,1 1 1,1-1-1,-1 1 1,2-1-1,0 0 0,0 0 1,1 0-1,1-1 1,8 17-1,-12-26-66,0-1 1,-1 1-1,1-1 1,0 1-1,0-1 1,1 0-1,-1 1 1,0-1 0,0 0-1,1 0 1,-1 0-1,1 0 1,-1 0-1,0 0 1,1 0-1,0-1 1,-1 1-1,1-1 1,0 1-1,-1-1 1,1 1-1,0-1 1,-1 0-1,1 0 1,0 0-1,-1 0 1,1 0-1,0 0 1,0 0-1,-1-1 1,1 1-1,0-1 1,-1 1-1,1-1 1,-1 1-1,3-3 1,5-2-600,0 0 0,0-1 0,-1-1 0,15-13 0,-16 13-628,15-13-12428</inkml:trace>
   <inkml:trace contextRef="#ctx0" brushRef="#br0" timeOffset="1793.58">1145 404 22271,'-5'0'0,"-2"3"0,-6 1 0,-2 2 128,-5 0 128,-7-1 0,1-2 0,0-6 0,-4-1 0,-4 1-128,6-1 128,2-2-256,9 4 0,10 0-256</inkml:trace>
@@ -9996,8 +10040,8 @@
     </inkml:brush>
   </inkml:definitions>
   <inkml:trace contextRef="#ctx0" brushRef="#br0">54 1 21119,'-6'0'-106,"4"2"201,0-1 1,0 1 0,0 0 0,0-1-1,1 1 1,-1 0 0,1 0-1,-1 0 1,1 0 0,0 1 0,0-1-1,0 0 1,0 0 0,0 1-1,0-1 1,1 1 0,-1-1 0,0 5-1,0-2-121,-3 7 250,1-4-169,0 0 0,0 0 0,1 0 0,0 1 0,0-1-1,1 0 1,0 1 0,1-1 0,-1 1 0,2 0 0,-1-1 0,3 11 0,-2-18-64,0 1-1,0-1 1,1 0 0,-1 1-1,0-1 1,1 0-1,-1 0 1,1 0 0,-1 0-1,1 0 1,0 0-1,-1 0 1,1-1 0,0 1-1,0-1 1,-1 1-1,1-1 1,0 1 0,0-1-1,0 0 1,0 0-1,-1 0 1,4 0 0,0 0-23,1-1 0,-1 1 0,1-1 1,-1 0-1,0 0 0,11-4 0,-3-2 124,1-1-1,-1-1 0,12-10 1,4-2 609,-31 23-689,1-1-1,0 1 1,0-1 0,0 1-1,1 0 1,-1-1 0,0 1 0,1 0-1,-1 0 1,1 0 0,-1-1-1,1 1 1,0 0 0,0 0 0,0 0-1,0 0 1,0 0 0,0-1-1,1 1 1,-1 0 0,0 0 0,1 0-1,0-1 1,-1 1 0,1 0-1,0 0 1,0-1 0,0 1 0,0-1-1,0 1 1,0-1 0,0 1-1,1-1 1,-1 0 0,0 0 0,1 1-1,-1-1 1,1 0 0,0 0-1,-1 0 1,1-1 0,0 1 0,-1 0-1,1-1 1,0 1 0,0-1-1,0 1 1,-1-1 0,1 0 0,4 0-1,-3 0-12,11 1 119,0-1 1,0-1-1,0 0 0,14-3 1,-26 4-140,0 0 0,0-1-1,0 1 1,0-1 0,0 1 0,1-1 0,-2 0 0,1 0 0,0 0-1,0 0 1,0 0 0,0 0 0,-1 0 0,1-1 0,0 1 0,-1-1-1,1 1 1,-1-1 0,0 1 0,1-1 0,-1 0 0,0 0-1,0 0 1,0 0 0,0 0 0,-1 0 0,1 0 0,0 0 0,-1 0-1,0 0 1,1 0 0,-1 0 0,0 0 0,0 0 0,0-4 0,-3-10-56,-1 0 0,0 1 0,-8-20 0,-3 3-4458,12 27-2332,6 9 81,2 2 4205</inkml:trace>
-  <inkml:trace contextRef="#ctx0" brushRef="#br0" timeOffset="525.3">451 190 19711,'-4'0'-106,"0"0"1258,40-8 490,-32 7-1558,0-1-1,1 1 0,-1-1 0,0 0 0,-1 0 0,1 0 1,0 0-1,0-1 0,4-4 0,-7 7-68,0-1-1,-1 1 0,1-1 1,0 0-1,-1 1 0,1-1 1,0 0-1,-1 0 1,1 0-1,-1 1 0,1-1 1,-1 0-1,0 0 0,1 0 1,-1 0-1,0 0 1,0 0-1,1 0 0,-1 1 1,0-1-1,0 0 0,0 0 1,0 0-1,0 0 0,0 0 1,0 0-1,-1 0 1,1 0-1,0 0 0,-1 0 1,1 0-1,0 0 0,-1 1 1,1-1-1,-1 0 0,1 0 1,-1 0-1,1 1 1,-1-1-1,0 0 0,1 1 1,-1-1-1,0 0 0,0 1 1,0-1-1,1 1 1,-1-1-1,-2 0 0,2 1 0,-1 0 0,1 0 0,-1-1 0,1 1-1,-1 0 1,0 0 0,1 1 0,-1-1 0,1 0 0,-1 0-1,1 1 1,-1-1 0,1 1 0,-1-1 0,1 1-1,-1 0 1,1 0 0,0-1 0,-1 1 0,1 0 0,0 0-1,0 0 1,0 1 0,-1-1 0,1 0 0,0 0-1,1 0 1,-1 1 0,-1 1 0,-28 41 444,30-43-456,-3 4 0,0-1 1,1 1 0,0 0-1,0 0 1,0 0-1,0 1 1,1-1-1,0 0 1,-1 10-1,2-13 1,0-1 0,1 1 0,-1 0 0,0-1 0,1 1-1,-1 0 1,1-1 0,-1 1 0,1-1 0,0 1 0,0-1 0,-1 1-1,1-1 1,0 1 0,0-1 0,1 0 0,-1 0 0,0 1-1,0-1 1,1 0 0,-1 0 0,0 0 0,1-1 0,-1 1 0,1 0-1,-1 0 1,1-1 0,0 1 0,-1-1 0,1 1 0,-1-1 0,1 0-1,0 0 1,0 1 0,2-2 0,44-1-593,-16-5-4644,-15 3-7736</inkml:trace>
-  <inkml:trace contextRef="#ctx0" brushRef="#br0" timeOffset="1039.1">923 41 17407,'0'0'0,"-8"-1"896,3 1 128,4 0-128,-3 0 128,-1 1-640,-2 1 0,-3 1-256,-2-2 128,0-1 512,-2 0 128,0 3-1792,1-2 128,2 2-15359</inkml:trace>
+  <inkml:trace contextRef="#ctx0" brushRef="#br0" timeOffset="525.29">451 190 19711,'-4'0'-106,"0"0"1258,40-8 490,-32 7-1558,0-1-1,1 1 0,-1-1 0,0 0 0,-1 0 0,1 0 1,0 0-1,0-1 0,4-4 0,-7 7-68,0-1-1,-1 1 0,1-1 1,0 0-1,-1 1 0,1-1 1,0 0-1,-1 0 1,1 0-1,-1 1 0,1-1 1,-1 0-1,0 0 0,1 0 1,-1 0-1,0 0 1,0 0-1,1 0 0,-1 1 1,0-1-1,0 0 0,0 0 1,0 0-1,0 0 0,0 0 1,0 0-1,-1 0 1,1 0-1,0 0 0,-1 0 1,1 0-1,0 0 0,-1 1 1,1-1-1,-1 0 0,1 0 1,-1 0-1,1 1 1,-1-1-1,0 0 0,1 1 1,-1-1-1,0 0 0,0 1 1,0-1-1,1 1 1,-1-1-1,-2 0 0,2 1 0,-1 0 0,1 0 0,-1-1 0,1 1-1,-1 0 1,0 0 0,1 1 0,-1-1 0,1 0 0,-1 0-1,1 1 1,-1-1 0,1 1 0,-1-1 0,1 1-1,-1 0 1,1 0 0,0-1 0,-1 1 0,1 0 0,0 0-1,0 0 1,0 1 0,-1-1 0,1 0 0,0 0-1,1 0 1,-1 1 0,-1 1 0,-28 41 444,30-43-456,-3 4 0,0-1 1,1 1 0,0 0-1,0 0 1,0 0-1,0 1 1,1-1-1,0 0 1,-1 10-1,2-13 1,0-1 0,1 1 0,-1 0 0,0-1 0,1 1-1,-1 0 1,1-1 0,-1 1 0,1-1 0,0 1 0,0-1 0,-1 1-1,1-1 1,0 1 0,0-1 0,1 0 0,-1 0 0,0 1-1,0-1 1,1 0 0,-1 0 0,0 0 0,1-1 0,-1 1 0,1 0-1,-1 0 1,1-1 0,0 1 0,-1-1 0,1 1 0,-1-1 0,1 0-1,0 0 1,0 1 0,2-2 0,44-1-593,-16-5-4644,-15 3-7736</inkml:trace>
+  <inkml:trace contextRef="#ctx0" brushRef="#br0" timeOffset="1039.09">923 41 17407,'0'0'0,"-8"-1"896,3 1 128,4 0-128,-3 0 128,-1 1-640,-2 1 0,-3 1-256,-2-2 128,0-1 512,-2 0 128,0 3-1792,1-2 128,2 2-15359</inkml:trace>
   <inkml:trace contextRef="#ctx0" brushRef="#br0" timeOffset="1419.77">923 156 20607,'-4'-4'0,"-5"-1"0,6 2 0,-1 1 384,0 4 896,0 1-384,-5-2 0,-1 2-1024,-1-2 128,-3 3 256,1 1 0,3-1-2432,0-1 128,0 1-12159</inkml:trace>
 </inkml:ink>
 </file>
@@ -10060,7 +10104,7 @@
   </inkml:definitions>
   <inkml:trace contextRef="#ctx0" brushRef="#br0">108 323 15360,'14'3'937,"-23"-2"1228,5 0-1683,-1-1 1,0 0-1,0 1 1,1 0-1,-1 0 1,1 1 0,-1-1-1,-4 3 1,4 0-380,-1 1 1,0-1 0,1 1-1,0 0 1,0 1 0,1-1 0,0 1-1,0 0 1,0 0 0,0 1-1,-3 10 1,5-14-77,1 1-1,0 0 1,0 0 0,0 0-1,0 0 1,1 0-1,0 0 1,0 0-1,0 0 1,0 1 0,0-1-1,1 0 1,0 0-1,0 0 1,0-1 0,0 1-1,1 0 1,-1 0-1,1 0 1,0-1-1,0 1 1,3 3 0,-3-5 1,0-1 0,0 0 1,0 1-1,0-1 1,0 0-1,0 0 1,1 0-1,-1 0 1,0 0-1,1-1 0,-1 1 1,0-1-1,1 1 1,-1-1-1,1 0 1,-1 0-1,0 0 1,1 0-1,-1 0 0,1-1 1,-1 1-1,5-2 1,58-20 152,-53 17-99,-5 3-102,-5 2 1,0-1 1,-1 1-1,1-1 0,0 1 0,-1-1 0,1 0 0,0 0 0,-1 0 0,1 0 0,-1 0 0,1 0 0,-1 0 0,0 0 0,1 0 0,-1-1 0,2-1 1,-3 2-345,19 38 960,-15-33-569,0-1 0,0 0-1,1 0 1,-1-1 0,0 1 0,1-1-1,0 0 1,-1 0 0,1-1 0,0 0-1,0 1 1,0-1 0,0-1-1,10 1 1,-8 0 4,-1-1 0,1 0 0,0 0 0,0-1 0,0 0 0,-1 0 0,1 0 0,0-1 0,-1 0 0,11-4 0,-14 4-84,-1 0-1,1 0 0,0 0 0,-1 0 1,1-1-1,-1 1 0,0-1 1,0 1-1,0-1 0,0 0 1,0 0-1,0 0 0,-1 0 1,0 0-1,1 0 0,-1 0 0,0 0 1,0-1-1,-1 1 0,1 0 1,-1-1-1,0-2 0,0 3-189,0 0-1,0 1 0,-1-1 0,0 1 1,1-1-1,-1 1 0,0-1 0,0 1 1,0-1-1,-1 1 0,1 0 1,0 0-1,-1 0 0,0 0 0,1 0 1,-1 0-1,0 0 0,-3-2 0</inkml:trace>
   <inkml:trace contextRef="#ctx0" brushRef="#br0" timeOffset="598.52">513 543 16384,'-1'0'-9,"-13"-2"-104,14 2 234,-1 0 0,1-1-1,0 1 1,-1 0-1,1 0 1,0 0 0,-1 0-1,1 0 1,0-1-1,0 1 1,-1 0 0,1 0-1,0-1 1,0 1-1,-1 0 1,1 0 0,0-1-1,0 1 1,0 0-1,-1-1 1,1 1 0,0 0-1,0-1 1,0 1 0,0 0-1,0-1 1,0 1-1,0 0 1,0-1 0,0 1-1,0 0 1,0-1-1,0 1 1,0 0 0,0-1-1,0 1 1,0 0-1,0-1 1,0 1 0,0 0-1,1-1 1,-1 1-1,0 0 1,0 0 0,0-1-1,0 1 1,1 0-1,-1-1 1,1 0 1386,-27 18-867,25-16-603,0 1-1,1-1 0,-1 1 1,1-1-1,-1 1 1,1-1-1,0 1 0,0-1 1,0 1-1,-1-1 0,1 1 1,1-1-1,-1 1 1,0-1-1,0 1 0,1-1 1,-1 1-1,0-1 0,2 2 1,-2-2-13,1 0-1,0-1 1,-1 1 0,1 0-1,0-1 1,0 1 0,-1 0 0,1-1-1,0 1 1,0-1 0,0 1 0,0-1-1,0 0 1,0 0 0,0 1-1,0-1 1,0 0 0,0 0 0,0 0-1,0 0 1,1 0 0,2 0-25,-1 0 0,0-1 1,0 0-1,0 1 0,1-1 1,-1 0-1,0-1 0,0 1 0,0 0 1,0-1-1,-1 0 0,1 1 0,0-1 1,-1 0-1,1-1 0,2-2 1,2-6 658,-8 4-4457,-15-1-8456,10 6 9880,-8-2-1315</inkml:trace>
-  <inkml:trace contextRef="#ctx0" brushRef="#br0" timeOffset="1040.16">931 308 26111,'-8'-4'0,"-8"0"-384,8 7 0,-1 4 256,-1 1 128,1 2 0,-7-2 0,-3 0-128,4-4 0,-2 0-384,5-3 0,3 2-640,0-1 0</inkml:trace>
+  <inkml:trace contextRef="#ctx0" brushRef="#br0" timeOffset="1040.15">931 308 26111,'-8'-4'0,"-8"0"-384,8 7 0,-1 4 256,-1 1 128,1 2 0,-7-2 0,-3 0-128,4-4 0,-2 0-384,5-3 0,3 2-640,0-1 0</inkml:trace>
   <inkml:trace contextRef="#ctx0" brushRef="#br0" timeOffset="1371.5">924 419 21887,'-8'-4'0,"-8"-2"-128,12 8 0,5 5 0,2-4 128,-2 2 384,-1 2 128,0-1 128,-4-1 0,-2 4-640,-1-4 0,-5 0 0,0-4 0,-1 2-2432,2-3 128,-2 0-10879</inkml:trace>
   <inkml:trace contextRef="#ctx0" brushRef="#br0" timeOffset="2174.97">1375 28 19839,'-1'1'229,"-1"0"-1,0 0 0,0 0 0,0-1 1,1 1-1,-1 0 0,0-1 0,0 1 1,0-1-1,0 0 0,0 1 0,0-1 1,0 0-1,-4-1 0,-23 6 380,22-2-465,0 2-1,0-1 1,1 1 0,-1-1-1,1 2 1,1-1-1,-1 1 1,-5 7 0,9-11-129,0 1 0,1-1 0,-1 1 1,1-1-1,-1 1 0,1 0 0,0 0 1,0 0-1,0-1 0,0 1 0,0 4 0,1-6-17,0 0-1,0 1 1,1-1-1,-1 1 1,0-1-1,0 0 1,1 1-1,-1-1 0,1 0 1,-1 1-1,1-1 1,0 0-1,-1 0 1,1 1-1,0-1 1,0 0-1,0 0 0,0 0 1,0 0-1,0 0 1,0 0-1,0-1 1,0 1-1,2 1 1,1-1-7,-1 1 0,1-1 0,0 0 0,-1 0 0,1 0 0,0-1 0,0 1 0,0-1 0,-1 0 0,1 0 0,0-1 0,0 1 0,0-1 1,0 1-1,-1-1 0,5-2 0,62-25-242,-55 22 161,-7 3 46,-1-1 0,1 1-1,-1-1 1,0-1 0,0 1 0,0-1 0,-1-1 0,8-6 0,-14 12 43,0 0 0,-1 0 0,1 0-1,0 0 1,0 0 0,0 1 0,0-1 0,0 0 0,-1 0-1,1 0 1,0 0 0,0 0 0,0 0 0,-1 0-1,1 0 1,0 0 0,0 0 0,0 0 0,0 0-1,-1 0 1,1 0 0,0 0 0,0 0 0,0 0-1,-1 0 1,1 0 0,0 0 0,0-1 0,0 1 0,0 0-1,-1 0 1,1 0 0,0 0 0,0 0 0,0 0-1,0 0 1,0-1 0,0 1 0,-1 0 0,1 0-1,0 0 1,0 0 0,0-1 0,0 1 0,0 0-1,0 0 1,0 0 0,0 0 0,0-1 0,0 1-1,0 0 1,0 0 0,0 0 0,0-1 0,0 1 0,0 0-1,0 0 1,0 0 0,0 0 0,0-1 0,0 1-1,0 0 1,0 0 0,0-1 0,-13 5 592,11-3-591,0 1-1,0-1 1,0 1-1,1-1 1,-1 1-1,0-1 1,1 1 0,0 0-1,-1 0 1,1 0-1,0 0 1,0 0-1,0 0 1,0 0-1,0 0 1,0 1-1,1-1 1,-1 0-1,1 0 1,-1 1-1,1-1 1,0 0 0,0 1-1,0-1 1,0 0-1,1 0 1,-1 1-1,1-1 1,0 4-1,0-4 11,0 0 0,-1-1 0,1 1 0,0 0 0,0-1 0,0 1-1,0-1 1,0 1 0,0-1 0,0 0 0,1 0 0,-1 1 0,0-1 0,1 0-1,-1 0 1,1 0 0,0 0 0,-1 0 0,1-1 0,-1 1 0,1 0 0,0-1-1,0 1 1,-1-1 0,1 0 0,0 0 0,0 1 0,0-1 0,-1 0 0,1 0-1,0-1 1,0 1 0,0 0 0,-1-1 0,1 1 0,0-1 0,0 1 0,-1-1-1,1 0 1,1-1 0,9-3 15,-1-1-1,0-1 0,0 0 0,-1-1 1,1 0-1,-2 0 0,1-1 0,-1 0 1,-1-1-1,13-17 0,-20 26-139,0-1-1,-1 1 1,1 0-1,-1 0 1,1 0-1,-1 0 1,0-1 0,1 1-1,-1 0 1,0 0-1,0-1 1,0 1-1,0 0 1,0 0-1,0-1 1,0 1-1,0 0 1,0 0-1,-1-1 1,1 1-1,-1 0 1,1 0 0,-1 0-1,1 0 1,-1-1-1,1 1 1,-1 0-1,0 0 1,0 0-1,0 0 1,0 0-1,1 1 1,-1-1-1,0 0 1,0 0-1,-2 0 1,-2-2-993,0 1-1,0-1 1,0 1 0,0 0 0,0 1-1,-10-2 1,5 1-6912</inkml:trace>
   <inkml:trace contextRef="#ctx0" brushRef="#br0" timeOffset="2726.26">1665 120 20095,'4'0'76,"1"0"-1,-1 0 1,1-1 0,-1 0-1,0 1 1,1-1-1,-1-1 1,0 1-1,0-1 1,0 0-1,0 1 1,0-2 0,0 1-1,-1 0 1,1-1-1,-1 0 1,0 0-1,1 0 1,-1 0-1,0 0 1,-1-1 0,1 1-1,2-5 1,-5 8-63,0-1 0,0 1 0,0-1 0,0 1 0,0-1 0,0 1 0,0-1 0,0 1 0,0-1 0,-1 1 0,1-1 0,0 1 0,0-1 0,0 1 0,-1-1 0,1 1 0,0-1 0,0 1 0,-1-1 0,1 1 0,0 0 0,-1-1 0,1 1 0,-1 0 0,1-1 0,0 1 0,-1 0 0,1-1 0,-1 1 0,1 0 0,-1 0 0,1 0 0,-1-1 1,1 1-1,-1 0 0,1 0 0,-1 0 0,1 0 0,-1 0 0,1 0 0,-1 0 0,1 0 0,-1 0 0,1 0 0,-1 0 0,1 0 0,-1 1 0,1-1 0,-1 0 0,1 0 0,-1 1 0,-29 6 696,21-1-621,-1 1-1,1 0 0,1 0 1,-1 1-1,1 0 0,1 1 1,-10 12-1,12-15-26,0 1 0,1 0 0,0 0-1,0 0 1,1 0 0,0 0 0,0 1 0,0-1 0,1 1 0,0 0 0,-1 11 0,4-17-48,-1 0 0,1 0 0,0 1-1,-1-1 1,1 0 0,0 0 0,0 0 0,0 0 0,1 0 0,-1 0 0,0 0 0,1 0 0,-1-1 0,1 1 0,0 0 0,-1-1 0,1 0 0,0 1 0,0-1 0,0 0 0,0 0 0,0 0 0,0 0 0,0 0 0,1 0 0,-1-1 0,0 1 0,0-1 0,4 1 0,5 1 58,0 0 1,0-1-1,0 0 1,19-2-1,25-8-1351,-3-10-4224,-22 6-7039</inkml:trace>
@@ -10338,7 +10382,7 @@
   </inkml:definitions>
   <inkml:trace contextRef="#ctx0" brushRef="#br0">92 3 19583,'-3'108'1728,"-27"170"0,27-263-1654,0 0-1,-1 0 1,0-1-1,-1 1 1,-1-1-1,0 0 1,-1-1-1,-14 22 1,30-49-14,-2-1 0,12-30-1,-16 35-17,1-1 0,0 1 0,0 0-1,1 0 1,1 1 0,0-1 0,0 1-1,1 1 1,12-15 0,-15 22-40,-1-1-1,0 1 1,1 0 0,-1 0-1,1 0 1,-1 1 0,1-1-1,0 1 1,-1 0 0,1 0-1,-1 0 1,1 0 0,0 1-1,5 1 1,1 0-7,-1 0 0,0 0 0,1 1 0,11 5 0,-19-6 12,0 0 0,0-1 0,-1 1-1,1 0 1,0 0 0,-1 0 0,1 0 0,-1 0 0,0 0 0,0 0 0,1 0-1,-2 0 1,1 1 0,0-1 0,0 0 0,-1 1 0,1-1 0,-1 1 0,0-1-1,0 1 1,1-1 0,-2 1 0,1-1 0,0 0 0,0 1 0,-1-1 0,0 1-1,1-1 1,-1 0 0,-2 5 0,-19 43-1320,8-25-2750</inkml:trace>
   <inkml:trace contextRef="#ctx0" brushRef="#br0" timeOffset="694.82">355 459 18687,'0'1'28,"0"-1"0,0 0-1,0 0 1,0 0 0,0 0-1,0 0 1,0 1 0,0-1-1,0 0 1,0 0-1,0 0 1,0 0 0,0 1-1,0-1 1,0 0 0,0 0-1,0 0 1,-1 0 0,1 0-1,0 0 1,0 1-1,0-1 1,0 0 0,0 0-1,0 0 1,-1 0 0,1 0-1,0 0 1,0 0 0,0 0-1,0 0 1,0 0-1,-1 0 1,1 0 0,0 0-1,0 0 1,0 0 0,0 0-1,-1 0 1,1 0 0,0 0-1,0 0 1,0 0-1,0 0 1,-1 0 0,1 0-1,0 0 1,0 0 0,0 0-1,0 0 1,0 0-1,-1 0 1,1 0 0,0 0-1,0-1 1,0 1 0,0 0-1,0 0 1,0 0 0,0 0-1,-1 0 1,1-1-1,0 1 1,0 0 0,0 0-1,0-1 28,0 0 0,1 1 0,-1-1 0,0 1 0,1-1 0,-1 0 0,0 1 0,1-1 0,-1 1 0,1-1 0,-1 1 0,1-1 0,-1 1 0,1-1 0,-1 1 0,1 0 0,-1-1 0,1 1 0,0 0 0,-1-1 0,1 1 0,-1 0 0,1 0 0,0 0 0,-1 0 0,1-1 0,0 1 0,-1 0 0,1 0 0,0 0 0,1 0 0,2 0-33,0 0 0,0-1-1,0 1 1,0 1 0,0-1-1,0 1 1,0-1 0,1 1-1,-1 0 1,-1 1 0,1-1-1,0 1 1,0 0 0,0-1-1,4 5 1,-7-5-9,1 0-1,-1-1 1,-1 1 0,1 0-1,0 0 1,0 0-1,0 0 1,0 0 0,-1 0-1,1 0 1,0 1 0,-1-1-1,1 0 1,-1 0-1,1 0 1,-1 1 0,0-1-1,0 0 1,1 1 0,-1 0-1,-1 0-2,1 0-1,-1 0 0,1 0 1,-1-1-1,0 1 0,1 0 1,-1 0-1,0-1 0,0 1 1,0-1-1,-1 1 0,1-1 1,0 0-1,0 1 0,-1-1 1,1 0-1,-1 0 0,-2 2 1,4-2 15,-1 0 0,0 0 1,1 1-1,-1-1 0,1 1 1,-1-1-1,1 0 1,0 1-1,-1-1 0,1 1 1,0-1-1,0 0 0,0 1 1,0-1-1,0 1 0,0-1 1,1 1-1,-1-1 1,0 0-1,1 1 0,-1-1 1,1 0-1,0 1 0,-1-1 1,1 0-1,0 0 0,0 1 1,0-1-1,1 2 1,36 48 37,-29-39 9,2 2-34,-6-9-20,-1 0 0,1 0 0,-1 0-1,0 1 1,-1-1 0,1 1 0,-1 0 0,-1 0 0,1 1-1,3 11 1,-7-17-14,1 1-1,-1-1 1,1 1-1,-1-1 1,0 1 0,0-1-1,1 0 1,-1 1-1,0-1 1,0 0-1,0 0 1,0 0-1,-1 0 1,1 0-1,0 0 1,0 0-1,-1 0 1,1 0 0,-1 0-1,1-1 1,0 1-1,-1-1 1,1 1-1,-1-1 1,1 1-1,-1-1 1,0 0-1,1 0 1,-1 0-1,1 0 1,-1 0 0,1 0-1,-3-1 1,-56-2 151,59 2-153,-14-1-277,-48-9 994,59 10-1111,0 0-1,0 0 1,0-1-1,0 1 0,0-1 1,0 0-1,1 0 0,-1-1 1,1 1-1,-1-1 1,-4-5-1,-1-2-13409</inkml:trace>
-  <inkml:trace contextRef="#ctx0" brushRef="#br0" timeOffset="1151.65">762 42 19583,'-23'3'104,"10"-2"466,1 21-113,4 0-208,-10 25 85,3 1 0,1 0 1,2 1-1,-5 54 0,17-93-270,1-1 0,0 0 0,0 0 0,1 1 0,0-1 0,1 0 0,-1 0 0,2-1 0,-1 1 0,2-1 1,-1 1-1,1-1 0,6 9 0,10 10-1170,2-1 1,29 28 0,-46-47 367,17 15-12595</inkml:trace>
+  <inkml:trace contextRef="#ctx0" brushRef="#br0" timeOffset="1151.64">762 42 19583,'-23'3'104,"10"-2"466,1 21-113,4 0-208,-10 25 85,3 1 0,1 0 1,2 1-1,-5 54 0,17-93-270,1-1 0,0 0 0,0 0 0,1 1 0,0-1 0,1 0 0,-1 0 0,2-1 0,-1 1 0,2-1 1,-1 1-1,1-1 0,6 9 0,10 10-1170,2-1 1,29 28 0,-46-47 367,17 15-12595</inkml:trace>
   <inkml:trace contextRef="#ctx0" brushRef="#br0" timeOffset="1624.03">901 1 18431,'-7'45'768,"5"61"-291,-1-39-287,4 0-1,13 103 1,-14-163-141,2 0 1,-1 1 0,1-1 0,0 0 0,0-1-1,1 1 1,0 0 0,0-1 0,0 1-1,1-1 1,6 7 0,-9-12-47,1 0 1,-1-1-1,1 1 0,0-1 1,-1 0-1,1 1 1,0-1-1,-1 0 0,1 0 1,0 0-1,-1 0 0,1 0 1,0 0-1,0-1 0,-1 1 1,1-1-1,-1 1 0,1-1 1,0 1-1,-1-1 0,1 0 1,1-1-1,34-19-549,-21 9-2206,1 0-9365</inkml:trace>
   <inkml:trace contextRef="#ctx0" brushRef="#br0" timeOffset="1942.98">1001 376 20223,'0'0'0,"-4"9"256,-3-9 256,1-3 0,-4 0-384,-4 3 0,-3 2 0,-6-1 128,-2 2-128,-2-6 128,-1 0-384,8-1 0,4 1-768</inkml:trace>
   <inkml:trace contextRef="#ctx0" brushRef="#br0" timeOffset="2289.39">1159 175 20223,'-26'3'0,"28"-3"7,1 0 0,0 0 0,0 1 0,0-1 0,0 0 0,0 1 0,0 0 0,-1 0 0,1 0 0,0 0-1,-1 0 1,1 0 0,0 1 0,-1 0 0,0-1 0,1 1 0,-1 0 0,0 0 0,0 0 0,0 0 0,0 0-1,0 1 1,-1-1 0,1 0 0,-1 1 0,3 4 0,3 6 48,0 0-1,-1 1 1,9 26 0,-9-17 67,-1 0 0,-2 1 0,0-1 0,-1 1 0,-1 0 0,-1-1 0,-2 1 0,0 0 0,-9 36-1,-8 10-667,-49 120 0,52-148-648,6-17-12352</inkml:trace>
@@ -10374,7 +10418,7 @@
   <inkml:trace contextRef="#ctx0" brushRef="#br0">32 244 19327,'15'-21'927,"0"0"0,2 1-1,23-22 1,-25 29-740,-1-1-1,-1-1 1,-1 0 0,0-1-1,-1 0 1,18-34 0,-34 63-219,-16 48-342,7 39-239,10-31-3446,4-54-9060</inkml:trace>
   <inkml:trace contextRef="#ctx0" brushRef="#br0" timeOffset="362.7">352 179 18431,'-8'5'0,"-4"0"128,7-2 0,0 4 128,3-3 128,0-2 896,2 4-640,0-1 0,0 2-384,0 3 0,0 4 768,0-3 128,-1 3-1664,-2-1 128,2-2-2176,-2 0 0,1 2-10239</inkml:trace>
   <inkml:trace contextRef="#ctx0" brushRef="#br0" timeOffset="725.08">471 28 20351,'-36'35'1664,"35"-35"-1557,1 0-99,-1 0 0,1 0 0,-1 0 0,1 1 0,0-1 1,-1 0-1,1 0 0,0 1 0,-1-1 0,1 0 0,0 1 0,-1-1 0,1 0 0,0 1 0,0-1 0,-1 0 1,1 1-1,0-1 0,0 1 0,0-1 0,-1 0 0,1 1 0,0-1 0,0 1 0,0-1 0,0 1 0,0-1 1,0 1-1,0-1 0,0 0 0,0 1 0,0-1 0,0 1 0,0-1 0,1 1 0,2 18 182,-3-18-138,2 8 20,0-1 0,1 1 0,0-1 0,1 0 0,-1 0-1,1-1 1,1 1 0,0-1 0,10 13 0,18 30-44,-32-49-35,0 1 0,0-1 0,0 1 0,-1 0 0,1-1 0,-1 1 1,1-1-1,-1 1 0,1 0 0,-1-1 0,0 1 0,0 0 0,0 0 0,0 1 0,0-2 33,-1-1 0,1 1 0,0 0 0,-1-1 0,1 1 0,0 0 1,-1-1-1,1 1 0,-1 0 0,1-1 0,-1 1 0,1-1 0,-1 1 0,0-1 0,1 1 0,-1-1 0,0 1 0,1-1 0,-1 0 0,0 1 0,0-1 0,-5 2-637,0-1 0,0-1 0,0 1 0,0-1 0,0 0 0,-8-1 0,-3 0-5181,1 1-2890</inkml:trace>
-  <inkml:trace contextRef="#ctx0" brushRef="#br0" timeOffset="1086.84">431 28 23039,'0'9'0,"-1"3"-384,5-9 128,2 0 640,0-3 128,2 0-512,-1 0 0,4-3 640,5 2 0,4-1-640,4-2 128,4 0 0,1-2 128,0-1-256,-6 2 0,-6 0-5632,-4 4 1,-2-1-2945</inkml:trace>
+  <inkml:trace contextRef="#ctx0" brushRef="#br0" timeOffset="1086.83">431 28 23039,'0'9'0,"-1"3"-384,5-9 128,2 0 640,0-3 128,2 0-512,-1 0 0,4-3 640,5 2 0,4-1-640,4-2 128,4 0 0,1-2 128,0-1-256,-6 2 0,-6 0-5632,-4 4 1,-2-1-2945</inkml:trace>
 </inkml:ink>
 </file>
 
@@ -10652,7 +10696,7 @@
     </inkml:brush>
   </inkml:definitions>
   <inkml:trace contextRef="#ctx0" brushRef="#br0">1 214 18303,'16'3'-106,"-21"1"2171,-5 0 355,11-7-1465,15-5-897,-10 5 3,-1 0 1,1 0-1,0 0 1,1 1-1,-1 0 1,11-2-1,-13 4 2,0 0 0,0 0-1,0 1 1,0 0 0,-1-1-1,1 1 1,0 1 0,-1-1 0,1 0-1,0 1 1,-1 0 0,0 0-1,1 0 1,3 3 0,-2 0-9,0 0-1,0 0 1,0 0 0,-1 0 0,0 1-1,0 0 1,0 0 0,0 0-1,-1 0 1,0 0 0,-1 1 0,0-1-1,0 1 1,0 0 0,0 0-1,-1 0 1,0 0 0,-1 9 0,1 7 228,-1-1 0,-1 0 0,-1 0 1,-8 34-1,16-96-164,-3-1 1,-1 0-1,-6-76 1,0-28-316,4 131 197,0 9 0,-1 0 0,1 0 0,0 0 0,1 0 0,-1 0 0,1 0 0,0 0 0,0 0 0,0 0 0,1 0 0,0 0 0,0 1 0,0-1 0,1 1 0,2-5 0,-3 8-5,0 0-1,-1 1 1,1-1 0,0 1-1,0 0 1,0-1 0,-1 1-1,1 0 1,0 0 0,0 0-1,0 1 1,-1-1 0,1 0-1,0 1 1,0-1 0,-1 1-1,1-1 1,3 2 0,6 1-22,40 0 142,56 9-1,15 1 41,-116-12-860,73 2 2799,-46-5-4543,-9 0-4664,0-1-6537,-14 1 11666</inkml:trace>
-  <inkml:trace contextRef="#ctx0" brushRef="#br0" timeOffset="1025.61">416 214 18431,'0'5'0,"1"3"384,-1-3 0,0 3 768,5 8 128,3 6-1280,-2 1 0,2 5 0,-2-4 0,0 0 384,-2-4 0,-4-1-512,0-3 128,-3-2-640,3-4 0,0-1-14463</inkml:trace>
+  <inkml:trace contextRef="#ctx0" brushRef="#br0" timeOffset="1025.6">416 214 18431,'0'5'0,"1"3"384,-1-3 0,0 3 768,5 8 128,3 6-1280,-2 1 0,2 5 0,-2-4 0,0 0 384,-2-4 0,-4-1-512,0-3 128,-3-2-640,3-4 0,0-1-14463</inkml:trace>
   <inkml:trace contextRef="#ctx0" brushRef="#br0" timeOffset="1371.86">515 239 19455,'-2'6'0,"0"2"128,2 2 128,0 0 256,4 0 0,1 1 1024,-2 1 0,2 0-1536,0 2 0,-1 1-128,0-1 128,-1 3 0,0-3 0,-1-1-768,3 1 0,-2 0-15359</inkml:trace>
   <inkml:trace contextRef="#ctx0" brushRef="#br0" timeOffset="1717.96">326 239 20607,'1'0'77,"0"0"-1,0 0 1,0 0-1,0-1 1,0 1-1,0 0 1,0 0 0,-1-1-1,1 1 1,0 0-1,0-1 1,0 1-1,-1-1 1,1 1-1,0-1 1,0 0-1,-1 1 1,1-1-1,0 0 1,-1 1-1,1-1 1,-1 0-1,1 0 1,-1 1-1,0-1 1,1 0-1,-1 0 1,0 0-1,1 0 1,-1 0-1,0 0 1,0 1-1,0-1 1,0 0-1,0 0 1,0 0 0,0 0-1,0 0 1,0 0-1,0 0 1,-1-1-1,1 0-31,0 1 1,0-1-1,0 0 0,0 1 0,0-1 0,0 0 1,0 1-1,1-1 0,-1 0 0,0 1 1,1-1-1,0 1 0,-1-1 0,1 1 0,0-1 1,0 1-1,0-1 0,0 1 0,0 0 0,0 0 1,0-1-1,0 1 0,0 0 0,1 0 1,-1 0-1,0 0 0,4-1 0,-2 0-16,1 1 0,-1 0 0,1 0 0,0 0-1,0 0 1,-1 0 0,1 1 0,0 0 0,0-1 0,0 2-1,0-1 1,0 0 0,-1 1 0,1-1 0,0 1 0,6 3 0,-3 0 2,1 0 1,-1 0-1,0 1 1,0 1 0,10 9-1,26 20 441,-41-34-423,1 1 0,0-1 0,-1 0 0,1 1 0,0-1 0,0-1 0,0 1-1,0 0 1,0-1 0,0 1 0,0-1 0,0 0 0,0 0 0,0 0 0,0-1 0,4 0 0,25-9-1132,-12 1-3500,-15 7 2996,3-2-11703</inkml:trace>
   <inkml:trace contextRef="#ctx0" brushRef="#br0" timeOffset="2348.25">718 103 18303,'-2'1'-121,"-1"1"411,1-1 1,0 0-1,1 1 0,-1-1 1,0 1-1,0 0 0,1 0 0,-1 0 1,1 0-1,-3 4 1280,45-33 926,-39 26-2505,-1 1-1,1-1 1,-1 0-1,1 0 1,-1 1-1,1-1 1,0 1 0,-1-1-1,1 1 1,0 0-1,-1-1 1,1 1-1,0 0 1,-1 0-1,1 0 1,0 1-1,0-1 1,-1 0-1,1 1 1,-1-1 0,1 1-1,0-1 1,-1 1-1,1 0 1,-1-1-1,1 1 1,-1 0-1,1 0 1,-1 0-1,0 0 1,0 1-1,1-1 1,-1 0 0,0 0-1,0 1 1,0-1-1,0 1 1,-1-1-1,1 1 1,0-1-1,0 3 1,0 0 16,1 1 0,-2 0 0,1-1 0,0 1 0,-1 0 0,0-1 0,0 1 0,0 0 0,-1-1 0,0 1 0,1-1 0,-2 1 1,-2 8-1,0-6 28,0 0 1,-1 1-1,0-1 1,0-1 0,-12 12-1,16-16-25,0-1 1,-1 0-1,1 1 0,-1-1 0,1 0 0,-1 0 0,0-1 1,1 1-1,-1 0 0,0 0 0,1-1 0,-1 1 1,0-1-1,-2 1 0,3-1-1,0 0-1,0-1 1,0 1 0,0 0-1,0-1 1,0 1 0,0-1 0,0 1-1,0-1 1,0 1 0,0-1-1,1 0 1,-1 1 0,0-1-1,1 0 1,-1 0 0,0 0 0,1 1-1,-1-1 1,1 0 0,-1 0-1,1 0 1,-1 0 0,1 0-1,0 0 1,0 0 0,-1 0 0,1-2-1,0 2-1,-1 0-1,1 1 0,0-1 1,-1 0-1,1 0 0,0 0 1,0 0-1,0 0 0,0 0 0,0 0 1,0 0-1,0 0 0,0 0 1,1 0-1,-1 0 0,0 0 1,0 0-1,1-1 0,12-2 65,-10 5-55,0 0-1,0 0 1,0 0 0,-1 0-1,1 0 1,0 1-1,-1-1 1,1 1 0,-1 0-1,4 2 1,14 19-395,-16-17 532,0-1 0,1 0 0,-1 0 0,1-1 0,9 7 0,8-4-1972,6-12-3472,-12-1-7572</inkml:trace>
@@ -11147,7 +11191,7 @@
   <inkml:trace contextRef="#ctx0" brushRef="#br0">74 67 18815,'-1'4'0,"-2"1"128,0 6 0,-5 5 128,3 6 0,-1 5 0,-1 8 0,-1 7 256,1 4 128,-1 5-640,1 1 128,1 1 0,2-9 128,3-7-384,1-8 128,4-8-384,-1-6 0,1 1-14719</inkml:trace>
   <inkml:trace contextRef="#ctx0" brushRef="#br0" timeOffset="430.1">350 0 19583,'-25'44'253,"-21"53"-1,29-58-29,-2-1 0,-32 49 0,-16-2 214,-13 18-149,80-102-284,0 0-1,-1-1 1,1 1-1,-1-1 1,1 1 0,0-1-1,-1 1 1,1 0-1,0-1 1,0 1-1,0 0 1,0-1 0,-1 1-1,1 0 1,0-1-1,0 1 1,0 0 0,0-1-1,0 1 1,1 0-1,-1 0 1,0-1 0,0 1-1,0-1 1,1 1-1,-1 0 1,0-1 0,0 1-1,1 0 1,-1-1-1,1 2 1,24 9 32,39-5 54,-59-6-54,50-1 210,-41 0-135,1 0 0,-1 1 0,1 1 1,-1 0-1,1 1 0,13 3 0,-23-3-240,-6-4-613,-2-2-1565</inkml:trace>
   <inkml:trace contextRef="#ctx0" brushRef="#br0" timeOffset="838.07">397 473 18431,'0'6'0,"0"3"0,0 4 0,0 1 0,0-1 128,2 0 0,-1 2 0,-1-1-128,3 5 128,-2 1 0,-1 2 128,-1 0-256,-3 0 128,-4-1-128,2-5 0,2-3-256,3-3 128,-1-1-13695</inkml:trace>
-  <inkml:trace contextRef="#ctx0" brushRef="#br0" timeOffset="1201.34">399 480 19839,'0'0'0,"0"1"0,0-1 0,-1 0 0,1 0-1,0 1 1,0-1 0,0 0 0,0 1 0,0-1-1,0 0 1,0 0 0,0 1 0,0-1 0,0 0-1,0 1 1,0-1 0,0 0 0,0 0 0,0 1-1,0-1 1,1 0 0,-1 1 0,0-1 0,0 0 0,0 0-1,0 1 1,0-1 0,1 0 0,-1 0 0,0 1-1,0-1 1,0 0 0,1 0 0,-1 0 0,0 0-1,0 1 1,1-1 0,-1 0 0,0 0 0,0 0-1,1 0 1,-1 0 0,0 0 0,1 0 0,-1 0-1,0 0 1,1 0 0,-1 0 0,0 0 0,0 0-1,1 0 1,-1 0 0,14-18 31,-12 15-15,-1-1 1,2 1-1,-1 0 1,0 0-1,1 0 1,-1 0-1,1 0 1,0 0-1,0 0 1,0 1-1,0 0 1,5-3-1,4 2 31,0 1 1,1 0-1,-1 1 0,0 0 1,1 1-1,-1 0 0,0 1 1,16 3-1,-24-3-6,0 0 0,1 0 0,-1 1-1,0-1 1,0 1 0,0 0 0,0 0 0,0 0-1,-1 1 1,1-1 0,5 6 0,-7-6-5,-1 1 1,1-1 0,-1 0-1,1 0 1,-1 1 0,0-1-1,0 1 1,0-1 0,0 1-1,0 0 1,-1-1 0,1 1-1,-1 0 1,0-1-1,0 1 1,0 0 0,0-1-1,0 1 1,0 0 0,-2 4-1,1-3 13,0-1 0,-1 1 0,1-1-1,-1 0 1,0 0 0,0 1-1,0-1 1,0 0 0,-1 0 0,1-1-1,-1 1 1,0-1 0,1 1-1,-1-1 1,0 0 0,-1 0 0,1 0-1,0 0 1,-1 0 0,1-1-1,-1 0 1,1 0 0,-1 0 0,1 0-1,-1 0 1,0-1 0,1 1 0,-6-1-1,-10 1-38,0-1-1,0 0 1,-38-6-1,56 6-45,-1 0-1,1-1 1,-1 1-1,1 0 1,-1 0-1,1-1 1,0 1-1,-1-1 1,1 1-1,-1-1 1,1 0 0,0 1-1,-1-1 1,1 0-1,0 0 1,0 0-1,0 0 1,0 0-1,-2-2 1,-2-12-2776,-1-9-10713</inkml:trace>
+  <inkml:trace contextRef="#ctx0" brushRef="#br0" timeOffset="1201.33">399 480 19839,'0'0'0,"0"1"0,0-1 0,-1 0 0,1 0-1,0 1 1,0-1 0,0 0 0,0 1 0,0-1-1,0 0 1,0 0 0,0 1 0,0-1 0,0 0-1,0 1 1,0-1 0,0 0 0,0 0 0,0 1-1,0-1 1,1 0 0,-1 1 0,0-1 0,0 0 0,0 0-1,0 1 1,0-1 0,1 0 0,-1 0 0,0 1-1,0-1 1,0 0 0,1 0 0,-1 0 0,0 0-1,0 1 1,1-1 0,-1 0 0,0 0 0,0 0-1,1 0 1,-1 0 0,0 0 0,1 0 0,-1 0-1,0 0 1,1 0 0,-1 0 0,0 0 0,0 0-1,1 0 1,-1 0 0,14-18 31,-12 15-15,-1-1 1,2 1-1,-1 0 1,0 0-1,1 0 1,-1 0-1,1 0 1,0 0-1,0 0 1,0 1-1,0 0 1,5-3-1,4 2 31,0 1 1,1 0-1,-1 1 0,0 0 1,1 1-1,-1 0 0,0 1 1,16 3-1,-24-3-6,0 0 0,1 0 0,-1 1-1,0-1 1,0 1 0,0 0 0,0 0 0,0 0-1,-1 1 1,1-1 0,5 6 0,-7-6-5,-1 1 1,1-1 0,-1 0-1,1 0 1,-1 1 0,0-1-1,0 1 1,0-1 0,0 1-1,0 0 1,-1-1 0,1 1-1,-1 0 1,0-1-1,0 1 1,0 0 0,0-1-1,0 1 1,0 0 0,-2 4-1,1-3 13,0-1 0,-1 1 0,1-1-1,-1 0 1,0 0 0,0 1-1,0-1 1,0 0 0,-1 0 0,1-1-1,-1 1 1,0-1 0,1 1-1,-1-1 1,0 0 0,-1 0 0,1 0-1,0 0 1,-1 0 0,1-1-1,-1 0 1,1 0 0,-1 0 0,1 0-1,-1 0 1,0-1 0,1 1 0,-6-1-1,-10 1-38,0-1-1,0 0 1,-38-6-1,56 6-45,-1 0-1,1-1 1,-1 1-1,1 0 1,-1 0-1,1-1 1,0 1-1,-1-1 1,1 1-1,-1-1 1,1 0 0,0 1-1,-1-1 1,1 0-1,0 0 1,0 0-1,0 0 1,0 0-1,-2-2 1,-2-12-2776,-1-9-10713</inkml:trace>
   <inkml:trace contextRef="#ctx0" brushRef="#br0" timeOffset="1848.66">1196 268 18687,'-10'2'0,"-9"2"128,-3-3 0,-9-1 256,3-1 0,-3-2-128,2 2 0,-2-1-128,9 1 128,6 1-512,4 0 128,7 1-512</inkml:trace>
   <inkml:trace contextRef="#ctx0" brushRef="#br0" timeOffset="2259.04">1207 359 19455,'-6'0'0,"-5"2"0,2 1 128,0 0 0,-8 1 128,-4-1 0,-5 1 0,-4-2 128,3-1 128,0-1-384,4 0 128,0-1-256,6-3 0,2 0-384,14-1 0</inkml:trace>
   <inkml:trace contextRef="#ctx0" brushRef="#br0" timeOffset="2701.07">1451 487 20863,'81'-38'1174,"-22"-6"-968,-3-2 0,-1-3 0,-3-2 1,-2-2-1,51-70 0,-116 164-67,-16 71-1,19-56 8,-7 77 0,15-44-3168,3-35-11399</inkml:trace>
@@ -11244,7 +11288,7 @@
   <inkml:trace contextRef="#ctx0" brushRef="#br0">58 1 8448,'-1'7'977,"-1"1"-1,0-1 1,0 0 0,0 0 0,-1 0 0,0 0 0,-1 0 0,1 0-1,-1-1 1,-1 0 0,-7 9 0,-2 6 356,14-20-1303,0-1 0,0 1 0,0-1 0,0 1 0,0-1 0,0 1 0,0-1 0,1 1 0,-1-1 0,0 1 1,0-1-1,0 1 0,1-1 0,-1 0 0,0 1 0,1-1 0,-1 1 0,0-1 0,1 0 0,-1 1 0,1-1 0,-1 0 0,0 0 0,1 1 0,-1-1 0,1 0 0,-1 0 0,1 0 0,-1 1 0,1-1 0,-1 0 0,1 0 0,-1 0 0,1 0 0,-1 0 0,1 0 0,-1 0 0,1 0 0,-1 0 0,1 0 0,-1 0 0,1-1 0,23 3 1069,-8-5-2084,-7-3-3769</inkml:trace>
   <inkml:trace contextRef="#ctx0" brushRef="#br0" timeOffset="-424.57">48 417 18943,'0'0'0,"6"7"1280,-2-4 1408,-6 3-1024,-2 1-1920,-2 7 0,-1 5 256,3 0 0,4-1-256,0 1 0,0 0-16895</inkml:trace>
   <inkml:trace contextRef="#ctx0" brushRef="#br0" timeOffset="423.89">280 375 19967,'0'0'0,"0"7"0,4-7 128,2-1 0,1-4-128,3 1 0,2 1 128,-2 1 128,4 0 1280,1 2 0,3 2-1536,-7-2 0,-2 0-1152,-1 0 128</inkml:trace>
-  <inkml:trace contextRef="#ctx0" brushRef="#br0" timeOffset="1134.6">895 193 20479,'-1'1'30,"1"-1"-1,-1 1 0,1-1 1,-1 0-1,1 1 1,-1-1-1,1 0 0,-1 1 1,0-1-1,1 0 0,-1 0 1,0 0-1,1 1 0,-1-1 1,0 0-1,1 0 0,-1 0 1,0 0-1,1 0 1,-1 0-1,0 0 0,1 0 1,-1-1-1,0 1 0,1 0 1,-1 0-1,1 0 0,-1-1 1,0 1-1,1 0 0,-1-1 1,1 1-1,-1-1 0,1 1 1,-1-1-1,1 1 1,-1-1-1,1 1 0,-1-1 1,1 1-1,0-1 0,-1 1 1,1-1-1,0 0 0,-1 1 1,1-1-1,0 1 0,0-1 1,0 0-1,0 1 1,0-1-1,-1-1 0,1 1 35,0-1 0,-1 0 1,0 0-1,1 1 0,-1-1 0,0 0 0,0 1 0,0-1 0,0 1 0,0-1 0,0 1 0,-1 0 1,-1-3-1,0 2-40,-1 1 1,1-1-1,-1 1 1,0-1-1,1 1 1,-1 0-1,0 1 1,0-1-1,0 0 1,0 1-1,1 0 1,-1 0-1,0 0 1,0 1-1,0-1 1,0 1-1,0 0 1,1 0-1,-1 0 1,0 1-1,1-1 1,-7 4-1,-2 1 28,1 1 0,0-1 0,1 2 0,-1-1-1,-13 15 1,14-11-9,1 0 0,0 0 0,1 1-1,1 0 1,-1 0 0,2 1 0,0 0-1,0 0 1,2 1 0,-1 0 0,2-1-1,0 1 1,0 1 0,0 18 0,2-23-36,1 1 0,0-1 0,1 1 0,0-1 0,0 0 0,1 1 0,1-1 0,-1 0 0,2 0 0,-1-1 0,1 1 0,1-1 0,0 0 0,0 0 0,1 0 0,0-1 0,1 1 0,-1-2 0,1 1 1,12 9-1,-16-14-24,1-1 0,0 1 0,1 0 0,-1-1 0,0 0 1,1 0-1,-1 0 0,1-1 0,0 1 0,-1-1 0,1 0 1,0-1-1,0 1 0,0-1 0,-1 0 0,1 0 0,0 0 1,0-1-1,0 1 0,0-1 0,-1-1 0,1 1 0,0-1 1,-1 1-1,1-1 0,-1-1 0,0 1 0,0 0 0,0-1 1,0 0-1,5-4 0,4-5-46,-1 0-1,0 0 1,-1-2 0,0 1-1,-1-1 1,0-1 0,11-24-1,-98 50 1046,-8-6-1267,48-5-8262,21 0-1522</inkml:trace>
+  <inkml:trace contextRef="#ctx0" brushRef="#br0" timeOffset="1134.59">895 193 20479,'-1'1'30,"1"-1"-1,-1 1 0,1-1 1,-1 0-1,1 1 1,-1-1-1,1 0 0,-1 1 1,0-1-1,1 0 0,-1 0 1,0 0-1,1 1 0,-1-1 1,0 0-1,1 0 0,-1 0 1,0 0-1,1 0 1,-1 0-1,0 0 0,1 0 1,-1-1-1,0 1 0,1 0 1,-1 0-1,1 0 0,-1-1 1,0 1-1,1 0 0,-1-1 1,1 1-1,-1-1 0,1 1 1,-1-1-1,1 1 1,-1-1-1,1 1 0,-1-1 1,1 1-1,0-1 0,-1 1 1,1-1-1,0 0 0,-1 1 1,1-1-1,0 1 0,0-1 1,0 0-1,0 1 1,0-1-1,-1-1 0,1 1 35,0-1 0,-1 0 1,0 0-1,1 1 0,-1-1 0,0 0 0,0 1 0,0-1 0,0 1 0,0-1 0,0 1 0,-1 0 1,-1-3-1,0 2-40,-1 1 1,1-1-1,-1 1 1,0-1-1,1 1 1,-1 0-1,0 1 1,0-1-1,0 0 1,0 1-1,1 0 1,-1 0-1,0 0 1,0 1-1,0-1 1,0 1-1,0 0 1,1 0-1,-1 0 1,0 1-1,1-1 1,-7 4-1,-2 1 28,1 1 0,0-1 0,1 2 0,-1-1-1,-13 15 1,14-11-9,1 0 0,0 0 0,1 1-1,1 0 1,-1 0 0,2 1 0,0 0-1,0 0 1,2 1 0,-1 0 0,2-1-1,0 1 1,0 1 0,0 18 0,2-23-36,1 1 0,0-1 0,1 1 0,0-1 0,0 0 0,1 1 0,1-1 0,-1 0 0,2 0 0,-1-1 0,1 1 0,1-1 0,0 0 0,0 0 0,1 0 0,0-1 0,1 1 0,-1-2 0,1 1 1,12 9-1,-16-14-24,1-1 0,0 1 0,1 0 0,-1-1 0,0 0 1,1 0-1,-1 0 0,1-1 0,0 1 0,-1-1 0,1 0 1,0-1-1,0 1 0,0-1 0,-1 0 0,1 0 0,0 0 1,0-1-1,0 1 0,0-1 0,-1-1 0,1 1 0,0-1 1,-1 1-1,1-1 0,-1-1 0,0 1 0,0 0 0,0-1 1,0 0-1,5-4 0,4-5-46,-1 0-1,0 0 1,-1-2 0,0 1-1,-1-1 1,0-1 0,11-24-1,-98 50 1046,-8-6-1267,48-5-8262,21 0-1522</inkml:trace>
   <inkml:trace contextRef="#ctx0" brushRef="#br0" timeOffset="1491.28">1054 180 20223,'0'6'0,"0"1"384,0 12 128,2 10-384,-4 1 128,-1 4 384,2 6 0,-2 3-384,-2 2 0,0 2 0,0-2 128,0-2-256,3-7 0,4-8-1408,0-8 0,0 1-14207</inkml:trace>
   <inkml:trace contextRef="#ctx0" brushRef="#br0" timeOffset="1821.05">1183 505 14720,'0'0'0,"2"4"3327,-2-1-3071,-2 3 1536,2 5 128,0 4-2048,3 3 128,2 3 0,-1-2 128,-3 0-768,3-5 0,0 2-14335</inkml:trace>
   <inkml:trace contextRef="#ctx0" brushRef="#br0" timeOffset="1822.05">1269 91 26495,'0'5'0,"-2"5"-384,2 7-5248,0-1-9087</inkml:trace>
@@ -11486,7 +11530,7 @@
     </inkml:brush>
   </inkml:definitions>
   <inkml:trace contextRef="#ctx0" brushRef="#br0">1 601 11776,'81'34'161,"-33"-13"127,0-2-1,84 21 1,-11-16 60,0-5 0,139 3 1,-190-19-261,1-3 1,0-3-1,-1-3 0,0-4 1,0-2-1,101-33 1,298-136 295,-403 156-346,-41 16 30,47-22-1,-64 26-58,0 0-1,0-1 0,0 1 0,0-2 1,-1 1-1,0-1 0,-1 0 0,1 0 0,5-10 1,5-6 39,1 0 0,1 1 0,1 1 0,2 1 0,-1 1 0,2 0 0,39-23 0,-38 27 119,0 2 1,1 0-1,0 2 1,1 0 0,0 2-1,31-7 1,-51 14-191,2-2-4433,1-1-2094,-1 1 3990</inkml:trace>
-  <inkml:trace contextRef="#ctx0" brushRef="#br0" timeOffset="580.92">2541 0 14592,'0'1'0,"0"-1"1,0 1-1,0-1 1,0 0 0,0 1-1,0-1 1,0 1 0,0-1-1,0 1 1,0-1-1,0 0 1,0 1 0,0-1-1,0 1 1,0-1 0,1 0-1,-1 1 1,0-1 0,0 1-1,0-1 1,1 0-1,-1 1 1,0-1 0,0 0-1,1 1 1,-1-1 0,0 0-1,1 0 1,-1 1-1,0-1 1,1 0 0,-1 0-1,1 0 1,-1 1 0,0-1-1,1 0 1,-1 0-1,1 0 1,-1 0 0,0 0-1,1 0 1,-1 0 0,1 0-1,-1 0 1,0 0-1,1 0 1,-1 0 0,1 0-1,-1 0 1,1 0 0,-1 0-1,1-1 1,42-1 370,1 0-135,-37 2-212,4 1 42,0 1 0,0 0 0,0 1 0,20 7 0,-30-10-39,1 1 0,0 0 0,-1-1 0,1 1 0,-1 0 0,1 0 0,-1 0 0,1 1 0,-1-1 0,0 0 0,1 0 0,-1 1 0,0-1 0,0 1 0,0-1 0,0 1 0,0-1 0,0 1 0,-1-1 0,1 1 0,-1 0 0,1 0 0,-1-1 0,1 1 0,-1 0 0,0 0 0,0 0 0,0-1 0,0 1 0,0 0 0,0 0 0,0-1 0,-1 1 0,1 0 0,-1 0 0,1-1 0,-1 1 0,-1 1 1,-5 14 709,-2-1 1,-15 23 0,6-11-3317,2 0-8234,12-21 8552</inkml:trace>
+  <inkml:trace contextRef="#ctx0" brushRef="#br0" timeOffset="580.91">2541 0 14592,'0'1'0,"0"-1"1,0 1-1,0-1 1,0 0 0,0 1-1,0-1 1,0 1 0,0-1-1,0 1 1,0-1-1,0 0 1,0 1 0,0-1-1,0 1 1,0-1 0,1 0-1,-1 1 1,0-1 0,0 1-1,0-1 1,1 0-1,-1 1 1,0-1 0,0 0-1,1 1 1,-1-1 0,0 0-1,1 0 1,-1 1-1,0-1 1,1 0 0,-1 0-1,1 0 1,-1 1 0,0-1-1,1 0 1,-1 0-1,1 0 1,-1 0 0,0 0-1,1 0 1,-1 0 0,1 0-1,-1 0 1,0 0-1,1 0 1,-1 0 0,1 0-1,-1 0 1,1 0 0,-1 0-1,1-1 1,42-1 370,1 0-135,-37 2-212,4 1 42,0 1 0,0 0 0,0 1 0,20 7 0,-30-10-39,1 1 0,0 0 0,-1-1 0,1 1 0,-1 0 0,1 0 0,-1 0 0,1 1 0,-1-1 0,0 0 0,1 0 0,-1 1 0,0-1 0,0 1 0,0-1 0,0 1 0,0-1 0,0 1 0,-1-1 0,1 1 0,-1 0 0,1 0 0,-1-1 0,1 1 0,-1 0 0,0 0 0,0 0 0,0-1 0,0 1 0,0 0 0,0 0 0,0-1 0,-1 1 0,1 0 0,-1 0 0,1-1 0,-1 1 0,-1 1 1,-5 14 709,-2-1 1,-15 23 0,6-11-3317,2 0-8234,12-21 8552</inkml:trace>
 </inkml:ink>
 </file>
 
@@ -11595,8 +11639,8 @@
   <inkml:trace contextRef="#ctx0" brushRef="#br0">1 27 10368,'10'39'5354,"76"193"-2879,-73-209-2091,-13-22-348,0-1-1,1 0 1,-1 1 0,0-1 0,1 0 0,-1 1 0,0-1-1,1 0 1,-1 1 0,1-1 0,-1 0 0,1 0 0,-1 0 0,0 0-1,1 1 1,-1-1 0,1 0 0,-1 0 0,1 0 0,-1 0-1,1 0 1,-1 0 0,1 0 0,-1 0 0,1 0 0,0 0 0,1-2 53,0 0 0,0 1 1,0-1-1,0 0 0,-1 0 1,1 0-1,0-1 0,-1 1 1,0 0-1,1 0 0,-1-1 1,0 1-1,1-6 0,36-96 425,-25 65 68,2 0 1,29-57 0,-43 96-581,-1-1 0,0 0 1,1 0-1,-1 1 1,0-1-1,1 0 0,-1 1 1,1-1-1,-1 1 0,1-1 1,-1 1-1,1-1 1,-1 1-1,1-1 0,0 1 1,-1-1-1,1 1 0,0-1 1,-1 1-1,1 0 1,0 0-1,-1-1 0,1 1 1,0 0-1,0 0 0,-1 0 1,1 0-1,0 0 1,0 0-1,-1 0 0,1 0 1,0 0-1,0 0 1,-1 0-1,1 0 0,0 1 1,0-1-1,-1 0 0,1 1 1,0-1-1,-1 0 1,2 2-1,0-1-288,-1 0 0,1 1-1,-1 0 1,1-1 0,-1 1 0,0 0 0,1 0 0,-1-1 0,0 1-1,0 0 1,-1 0 0,1 0 0,1 4 0,1 13-12855</inkml:trace>
   <inkml:trace contextRef="#ctx0" brushRef="#br0" timeOffset="376.68">452 259 16384,'0'3'0,"-2"5"127,-2 1 1,1 4 384,-1 0 128,-1 3-128,-2 0 0,-5 3-128,1-2 128,0 0-384,0-4 0,1-3-128,1-1 0,-1 0-256,6-1 0</inkml:trace>
   <inkml:trace contextRef="#ctx0" brushRef="#br0" timeOffset="707.72">349 288 17663,'4'9'0,"0"1"0,-2-2 0,-4-2 0,2 0 128,2-2 256,3 8 128,3 5 0,5 0 128,3 3-512,-2-3 128,2 0-256,-1-4 128,-2 0-256,9 2 128,-2 0-14719</inkml:trace>
-  <inkml:trace contextRef="#ctx0" brushRef="#br0" timeOffset="1051.85">697 20 19327,'-6'7'9,"0"1"0,1-1 0,0 1 0,0 1 0,0-1 0,1 0 0,0 1-1,-2 10 1,-20 78 418,22-79-294,2-10-111,0 0-1,0 0 0,1 0 1,0 0-1,0 0 0,1 0 1,0 0-1,1 1 0,0-1 1,0 0-1,1 0 0,-1 0 1,2-1-1,-1 1 0,1 0 1,0-1-1,1 1 0,0-1 1,0 0-1,1-1 0,-1 1 1,1-1-1,1 0 0,-1 0 1,1 0-1,0-1 0,1 1 1,-1-2-1,11 7 0,18 7-1017,-18-10-1784,4 2-8675</inkml:trace>
-  <inkml:trace contextRef="#ctx0" brushRef="#br0" timeOffset="1491.67">1001 243 17407,'-11'3'86,"8"-2"-4,1-1 0,-1 1 0,1-1 0,-1 0 0,1 0 0,-1 1 0,1-2 0,-1 1 0,0 0 0,1 0 0,-1-1 0,-3-1 0,0 1 39,0 1-1,0 0 0,1 0 1,-1 0-1,0 1 0,0-1 0,1 1 1,-1 1-1,0-1 0,-6 4 0,9-5-86,-1 2-1,1-1 0,0 0 0,-1 1 0,1-1 0,0 1 1,0 0-1,0 0 0,0 0 0,1 0 0,-1 1 0,1-1 1,-1 1-1,1 0 0,0 0 0,0 0 0,-3 4 0,5-5-17,0-1 0,0 1 0,0-1 0,0 0 0,0 1 0,0-1 0,1 1-1,-1-1 1,1 1 0,-1-1 0,1 0 0,-1 1 0,1-1 0,0 0 0,-1 0 0,1 1-1,0-1 1,0 0 0,0 0 0,0 0 0,0 0 0,0 0 0,2 1 0,33 24 129,-24-19-10,6 4 24,-11-7-46,0 0 1,0 1-1,-1 0 1,1 0-1,7 9 1,-13-14-94,0 1 1,-1 0 0,1-1-1,-1 1 1,1 0-1,-1 0 1,0 0-1,1-1 1,-1 1 0,0 0-1,0 0 1,1 0-1,-1 0 1,0 0-1,0 0 1,0 0 0,0-1-1,0 1 1,0 0-1,0 0 1,-1 2-1,0-2 12,0 1-1,1-1 0,-2 0 0,1 1 0,0-1 1,0 0-1,0 0 0,-1 1 0,1-1 0,0 0 1,-1 0-1,1-1 0,-1 1 0,1 0 0,-4 1 1,-12 3-424,1 0 1,-1 0 0,0-2-1,0 0 1,-23 0 0,14-1-2381,9 0-9409</inkml:trace>
+  <inkml:trace contextRef="#ctx0" brushRef="#br0" timeOffset="1051.84">697 20 19327,'-6'7'9,"0"1"0,1-1 0,0 1 0,0 1 0,0-1 0,1 0 0,0 1-1,-2 10 1,-20 78 418,22-79-294,2-10-111,0 0-1,0 0 0,1 0 1,0 0-1,0 0 0,1 0 1,0 0-1,1 1 0,0-1 1,0 0-1,1 0 0,-1 0 1,2-1-1,-1 1 0,1 0 1,0-1-1,1 1 0,0-1 1,0 0-1,1-1 0,-1 1 1,1-1-1,1 0 0,-1 0 1,1 0-1,0-1 0,1 1 1,-1-2-1,11 7 0,18 7-1017,-18-10-1784,4 2-8675</inkml:trace>
+  <inkml:trace contextRef="#ctx0" brushRef="#br0" timeOffset="1491.66">1001 243 17407,'-11'3'86,"8"-2"-4,1-1 0,-1 1 0,1-1 0,-1 0 0,1 0 0,-1 1 0,1-2 0,-1 1 0,0 0 0,1 0 0,-1-1 0,-3-1 0,0 1 39,0 1-1,0 0 0,1 0 1,-1 0-1,0 1 0,0-1 0,1 1 1,-1 1-1,0-1 0,-6 4 0,9-5-86,-1 2-1,1-1 0,0 0 0,-1 1 0,1-1 0,0 1 1,0 0-1,0 0 0,0 0 0,1 0 0,-1 1 0,1-1 1,-1 1-1,1 0 0,0 0 0,0 0 0,-3 4 0,5-5-17,0-1 0,0 1 0,0-1 0,0 0 0,0 1 0,0-1 0,1 1-1,-1-1 1,1 1 0,-1-1 0,1 0 0,-1 1 0,1-1 0,0 0 0,-1 0 0,1 1-1,0-1 1,0 0 0,0 0 0,0 0 0,0 0 0,0 0 0,2 1 0,33 24 129,-24-19-10,6 4 24,-11-7-46,0 0 1,0 1-1,-1 0 1,1 0-1,7 9 1,-13-14-94,0 1 1,-1 0 0,1-1-1,-1 1 1,1 0-1,-1 0 1,0 0-1,1-1 1,-1 1 0,0 0-1,0 0 1,1 0-1,-1 0 1,0 0-1,0 0 1,0 0 0,0-1-1,0 1 1,0 0-1,0 0 1,-1 2-1,0-2 12,0 1-1,1-1 0,-2 0 0,1 1 0,0-1 1,0 0-1,0 0 0,-1 1 0,1-1 0,0 0 1,-1 0-1,1-1 0,-1 1 0,1 0 0,-4 1 1,-12 3-424,1 0 1,-1 0 0,0-2-1,0 0 1,-23 0 0,14-1-2381,9 0-9409</inkml:trace>
   <inkml:trace contextRef="#ctx0" brushRef="#br0" timeOffset="1821.92">1134 28 17919,'1'3'37,"0"0"-1,0-1 1,0 1-1,0 0 1,1-1-1,-1 1 1,1-1-1,0 0 1,0 1-1,0-1 1,0 0-1,0 0 1,0 0-1,0-1 1,1 1-1,3 2 1,18 19 878,-16-12-724,-1 1-1,-1 0 0,0 0 0,-1 1 0,0 0 1,-1 0-1,0 0 0,-1 1 0,-1-1 0,0 1 1,-1-1-1,0 1 0,-1 0 0,0 0 1,-4 18-1,2-22-304,0 1 1,0-1-1,-1 1 1,0-1 0,-1 0-1,0-1 1,-1 1-1,0-1 1,-1 1-1,1-1 1,-2-1 0,1 1-1,-1-1 1,-1-1-1,1 1 1,-1-1-1,0 0 1,-1-1 0,0 0-1,-11 6 1,-14 4-13860</inkml:trace>
 </inkml:ink>
 </file>
@@ -11629,7 +11673,7 @@
   <inkml:trace contextRef="#ctx0" brushRef="#br0" timeOffset="345.26">89 302 21503,'0'6'0,"-1"3"128,2-1 0,2 4 256,4 9 0,6 7 0,5 2 0,2 1-128,3-2 0,0-2-128,-4-5 128,-1-8-256,-5-3 0,-3-5-256,0-10 0,2 1-17023</inkml:trace>
   <inkml:trace contextRef="#ctx0" brushRef="#br0" timeOffset="706.26">620 1 23295,'-3'3'-8,"3"-2"-2,0-1-1,0 1 1,0-1 0,-1 1-1,1-1 1,0 1 0,0-1-1,-1 1 1,1-1 0,0 1-1,-1-1 1,1 1 0,-1-1-1,1 0 1,0 1 0,-1-1-1,1 0 1,-1 1 0,1-1-1,-1 0 1,1 1-1,-1-1 1,0 0 0,1 0-1,-1 0 1,1 0 0,-1 1-1,1-1 1,-1 0 0,0 0-1,1 0 1,-1 0 0,1 0-1,-1 0 1,0-1 0,1 1-1,-1 0 1,1 0 0,-1 0-1,1 0 1,-1-1 0,1 1-1,-1 0 1,1-1-1,-1 1 1,1 0 0,-1-1-1,1 1 1,-1 0 0,1-1-1,0 1 1,-1-1 0,1 1-1,0-1 1,-1 1 0,1-1-1,0 1 1,-1-1 0,1 0 9,-1 1 1,0 0 0,0 0-1,0-1 1,0 1 0,0 0-1,0 0 1,0 0-1,0 0 1,0 0 0,0 0-1,0 1 1,1-1 0,-1 0-1,0 0 1,0 1 0,0-1-1,0 0 1,0 1 0,1-1-1,-1 1 1,0-1 0,0 1-1,0-1 1,1 1-1,-1 0 1,1-1 0,-1 1-1,0 0 1,1 0 0,-1-1-1,0 3 1,-22 28 105,22-29-92,-17 25 71,3 2-1,0-1 1,1 2-1,-11 39 0,18-49-9,2 1-1,1-1 0,0 1 0,1 1 0,2-1 1,0 0-1,3 33 0,-2-50-95,1-1 0,-1 0-1,1 0 1,0 1 0,-1-1 0,1 0 0,1 0 0,-1 0-1,0 0 1,1 0 0,0 0 0,-1 0 0,1-1-1,0 1 1,0-1 0,1 1 0,2 1 0,19 8-3163,3-5-10745</inkml:trace>
   <inkml:trace contextRef="#ctx0" brushRef="#br0" timeOffset="1034.83">747 288 21375,'-9'3'8,"-1"-1"20,1 1-1,0 0 1,0 1 0,0 0-1,1 0 1,-1 1-1,1 0 1,-12 10-1,19-15-27,1 1 0,0 0 0,0 0 0,0 0 0,0 0 0,1 0 0,-1 0 0,0 0 0,0 0 0,0-1 0,1 1 0,-1 0 0,0 0 0,1 0-1,-1-1 1,1 1 0,-1 0 0,1 0 0,-1-1 0,1 1 0,0 0 0,-1-1 0,1 1 0,0-1 0,-1 1 0,1-1 0,1 2 0,23 15 22,-25-17-21,52 24 255,-44-22-162,0 0 0,-1 1 1,0 0-1,1 1 0,-1-1 0,0 1 0,-1 1 1,1-1-1,-1 1 0,0 1 0,8 8 0,-13-13-73,0 0 0,0 0 0,-1 1 0,1-1 0,0 0-1,-1 1 1,1-1 0,-1 1 0,0-1 0,1 1 0,-1-1 0,0 0 0,0 1-1,0-1 1,0 1 0,0-1 0,0 1 0,0-1 0,-1 1 0,1-1-1,0 1 1,-1-1 0,1 1 0,-1-1 0,0 0 0,1 1 0,-1-1 0,0 0-1,0 0 1,0 0 0,0 1 0,0-1 0,0 0 0,0 0 0,0 0-1,0-1 1,-1 1 0,1 0 0,0 0 0,-1-1 0,1 1 0,0 0 0,-1-1-1,1 0 1,-1 1 0,-1-1 0,-5 3 22,0 0 0,-1-1-1,1-1 1,-1 1 0,0-1 0,-13-1-1,10 0-206,0-2-1,0 0 0,-19-5 0,-12-10-3912,11 3-9234</inkml:trace>
-  <inkml:trace contextRef="#ctx0" brushRef="#br0" timeOffset="1379.67">943 72 19455,'-2'5'78,"1"-3"16,1-1 1,-1 1-1,0-1 1,1 1-1,-1-1 1,1 1-1,0-1 1,-1 1-1,1 0 1,0-1 0,0 1-1,0 0 1,0-1-1,0 1 1,0 0-1,1-1 1,-1 1-1,0-1 1,1 1-1,0-1 1,-1 1-1,1-1 1,0 1 0,0-1-1,-1 1 1,1-1-1,0 0 1,0 1-1,1-1 1,1 2-1,23 27 199,-2 2 1,-1 0-1,-1 2 0,19 39 0,-37-63-237,1 0 0,-1 0 1,0 0-1,-1 1 0,-1-1 0,1 1 0,-2 0 0,1 0 1,-1 0-1,-1 0 0,0 0 0,-1-1 0,0 1 0,-1 0 1,0 0-1,0-1 0,-1 1 0,0-1 0,-1 1 0,-5 9 1,6-15-11,-1 0 1,1 0 0,-1 0 0,0 0 0,0-1 0,0 1-1,0-1 1,-1 0 0,-9 6 0,12-9-208,0 1-1,0-1 1,-1 0 0,1 0 0,0 0-1,-1-1 1,1 1 0,-1 0 0,1-1 0,-1 1-1,1-1 1,-1 0 0,0 0 0,1 0-1,-1 0 1,1-1 0,-1 1 0,1-1-1,-1 1 1,1-1 0,0 0 0,-1 0-1,1 0 1,-4-2 0,-14-10-14729</inkml:trace>
+  <inkml:trace contextRef="#ctx0" brushRef="#br0" timeOffset="1379.66">943 72 19455,'-2'5'78,"1"-3"16,1-1 1,-1 1-1,0-1 1,1 1-1,-1-1 1,1 1-1,0-1 1,-1 1-1,1 0 1,0-1 0,0 1-1,0 0 1,0-1-1,0 1 1,0 0-1,1-1 1,-1 1-1,0-1 1,1 1-1,0-1 1,-1 1-1,1-1 1,0 1 0,0-1-1,-1 1 1,1-1-1,0 0 1,0 1-1,1-1 1,1 2-1,23 27 199,-2 2 1,-1 0-1,-1 2 0,19 39 0,-37-63-237,1 0 0,-1 0 1,0 0-1,-1 1 0,-1-1 0,1 1 0,-2 0 0,1 0 1,-1 0-1,-1 0 0,0 0 0,-1-1 0,0 1 0,-1 0 1,0 0-1,0-1 0,-1 1 0,0-1 0,-1 1 0,-5 9 1,6-15-11,-1 0 1,1 0 0,-1 0 0,0 0 0,0-1 0,0 1-1,0-1 1,-1 0 0,-9 6 0,12-9-208,0 1-1,0-1 1,-1 0 0,1 0 0,0 0-1,-1-1 1,1 1 0,-1 0 0,1-1 0,-1 1-1,1-1 1,-1 0 0,0 0 0,1 0-1,-1 0 1,1-1 0,-1 1 0,1-1-1,-1 1 1,1-1 0,0 0 0,-1 0-1,1 0 1,-4-2 0,-14-10-14729</inkml:trace>
   <inkml:trace contextRef="#ctx0" brushRef="#br0" timeOffset="1754.76">1453 260 24191,'-5'6'-7,"5"-4"-4,-1-1 0,0 1 0,0 0 0,0-1 0,0 1-1,-1-1 1,1 1 0,0-1 0,-1 0 0,1 1 0,-1-1 0,1 0 0,-1 0 0,0 0 0,1 0 0,-1 0 0,0 0 0,0-1-1,1 1 1,-1-1 0,0 1 0,0-1 0,0 0 0,0 1 0,0-1 0,0 0 0,0 0 0,0 0 0,0-1 0,1 1 0,-1 0-1,0-1 1,-3-1 0,-11-2-229,22 5-672,26 6-4080,-17-3-7039</inkml:trace>
   <inkml:trace contextRef="#ctx0" brushRef="#br0" timeOffset="2130.67">2064 257 24447,'-3'2'-4,"-1"-1"0,0 0 0,0 0 0,1 0 1,-1-1-1,0 1 0,0-1 0,0 0 0,0 0 0,0 0 0,1-1 0,-1 1 0,0-1 0,0 0 0,1 0 0,-6-2 0,5 1 0,0 1 0,0 0 0,0 0 0,0 0 0,0 0 0,0 1 0,0-1 0,0 1 0,0 0 0,0 1 0,0-1-1,1 1 1,-1-1 0,-6 3 0,8-2 5,0-1-1,1 1 0,-1 0 0,0-1 0,1 1 1,-1 0-1,1 0 0,0 0 0,-1 0 1,1 1-1,0-1 0,-1 0 0,1 1 1,0-1-1,0 0 0,0 1 0,0 0 1,0-1-1,1 1 0,-1-1 0,0 1 1,1 0-1,-1-1 0,1 3 0,0 0-1,0-1 0,0 0 0,1 0 0,-1 0 0,1 0-1,0 0 1,0 0 0,0 0 0,0 0 0,1 0 0,-1 0-1,3 4 1,4 4 20,0 0 1,1-1-1,0 0 0,1 0 1,12 8-1,16 9 68,-27-20-34,0 1 0,0 0 0,-1 0 0,-1 1 0,17 18 0,-25-27-44,-1 1-1,1 0 0,-1-1 1,1 1-1,-1 0 0,0-1 0,1 1 1,-1 0-1,0 0 0,1-1 1,-1 1-1,0 0 0,0 0 1,0 0-1,0-1 0,0 1 1,0 0-1,0 0 0,0 0 1,0-1-1,0 1 0,0 0 1,0 0-1,-1-1 0,1 1 1,0 0-1,0 0 0,-1-1 1,0 2-1,-1 0 7,1 0 0,-1-1 0,0 1 0,0-1 0,1 0 0,-1 0 0,0 1 0,0-1 0,-1-1 0,-3 3 0,-57 8 104,24-10-379,-1-3 0,1-1 1,-50-9-1,22 1-2605,-66-7-11940</inkml:trace>
 </inkml:ink>
@@ -11718,7 +11762,7 @@
   </inkml:definitions>
   <inkml:trace contextRef="#ctx0" brushRef="#br0">55 416 17535,'-2'1'36,"1"-1"0,0 1 0,0 0-1,0 0 1,0-1 0,0 1 0,0 0-1,0 0 1,1 0 0,-1 0-1,0 0 1,0 0 0,1 0 0,-1 1-1,1-1 1,-1 0 0,1 0-1,-1 0 1,1 1 0,0-1 0,-1 0-1,1 1 1,0-1 0,0 3 0,-4 8 748,-13-23-414,65 22 633,-91-21-3606,22-1-9876</inkml:trace>
   <inkml:trace contextRef="#ctx0" brushRef="#br0" timeOffset="721.66">690 42 17791,'-36'19'0,"34"-20"43,0-1-1,0 1 1,1 0 0,-1-1-1,0 1 1,1-1-1,-1 0 1,1 0-1,0 1 1,-3-5-1,-1-1 130,-1 3-98,0 0 0,-1 0 0,1 1-1,-1-1 1,0 2 0,0-1 0,0 1-1,0 0 1,-1 0 0,1 1 0,-1 0-1,1 0 1,-12 1 0,16 0-45,-1 1 0,1-1-1,-1 1 1,1-1 0,-1 1 0,1 0 0,-1 1 0,1-1 0,0 0 0,0 1-1,0 0 1,-1 0 0,2 0 0,-1 0 0,0 0 0,0 0 0,1 1 0,-1-1-1,1 1 1,0 0 0,0 0 0,0 0 0,0 0 0,0 0 0,0 0 0,1 1-1,0-1 1,0 0 0,-2 8 0,3-8-13,0 0 0,-1 1 0,1-1 0,1 1 0,-1-1 0,1 1 0,-1-1 1,1 1-1,0-1 0,0 0 0,0 0 0,1 1 0,1 3 0,30 44 44,-8-13-68,-12-10 60,-1 0-1,-1 0 0,-1 1 0,-2 1 0,-1 0 1,-2 0-1,-1 0 0,-1 1 0,-2 54 0,-1-81-51,0 0 0,0 0-1,-1 0 1,1 0 0,-1-1-1,0 1 1,-1 0 0,1 0 0,0-1-1,-1 1 1,0-1 0,0 1-1,0-1 1,0 0 0,-1 0-1,1 0 1,-1 0 0,0 0-1,-4 3 1,2-3 1,0 0 0,0-1 1,0 0-1,0 0 0,-1 0 0,1-1 0,0 1 1,-1-1-1,1-1 0,-1 1 0,1-1 1,-9 0-1,-2-1-14,0-1 0,0-1 0,0 0 0,1-1 0,-1-1 0,1-1 0,0 0 1,-23-12-1,4-7-750,20 11-1930,-3-5-9360</inkml:trace>
-  <inkml:trace contextRef="#ctx0" brushRef="#br0" timeOffset="1568.17">832 503 18687,'0'1'0,"0"-1"0,1 0 0,-1 1 0,0-1 0,1 0 0,-1 0 0,0 1 0,1-1 0,-1 0 0,1 0 0,-1 0 0,1 0 0,-1 1 0,0-1 0,1 0 0,-1 0 0,1 0 0,-1 0 0,1 0 0,-1 0 0,1 0 0,-1 0 0,1 0 0,-1 0 0,0-1 0,1 1 0,-1 0 0,1 0 0,-1 0 0,1 0 0,-1-1 0,0 1 0,1 0 0,-1-1 0,0 1 0,1 0 0,-1 0 0,0-1 0,1 1 0,-1-1 0,21-12 0,-21 13 0,14-9 19,-1-1-1,-1-1 0,1 0 1,-2 0-1,0-1 0,0-1 0,-1 0 1,-1 0-1,0-1 0,-1 0 1,0-1-1,-1 0 0,8-24 0,25-81-18,-45 138 81,1-1 0,1 1 0,1 0 0,1 0 0,0 0 0,2 20 0,-1 0 120,1 10 423,9 68-1,-1-34-504,-8-67-2807,0 10-9941</inkml:trace>
+  <inkml:trace contextRef="#ctx0" brushRef="#br0" timeOffset="1568.16">832 503 18687,'0'1'0,"0"-1"0,1 0 0,-1 1 0,0-1 0,1 0 0,-1 0 0,0 1 0,1-1 0,-1 0 0,1 0 0,-1 0 0,1 0 0,-1 1 0,0-1 0,1 0 0,-1 0 0,1 0 0,-1 0 0,1 0 0,-1 0 0,1 0 0,-1 0 0,1 0 0,-1 0 0,0-1 0,1 1 0,-1 0 0,1 0 0,-1 0 0,1 0 0,-1-1 0,0 1 0,1 0 0,-1-1 0,0 1 0,1 0 0,-1 0 0,0-1 0,1 1 0,-1-1 0,21-12 0,-21 13 0,14-9 19,-1-1-1,-1-1 0,1 0 1,-2 0-1,0-1 0,0-1 0,-1 0 1,-1 0-1,0-1 0,-1 0 1,0-1-1,-1 0 0,8-24 0,25-81-18,-45 138 81,1-1 0,1 1 0,1 0 0,1 0 0,0 0 0,2 20 0,-1 0 120,1 10 423,9 68-1,-1-34-504,-8-67-2807,0 10-9941</inkml:trace>
 </inkml:ink>
 </file>
 
@@ -11747,7 +11791,7 @@
     </inkml:brush>
   </inkml:definitions>
   <inkml:trace contextRef="#ctx0" brushRef="#br0">1 299 16639,'0'3'22,"0"-3"724,2 29-244,2 0-1,1-1 0,1 0 0,16 44 0,-10-31-84,-8-27-303,-4-9-78,1 0 1,0 0 0,1-1 0,-1 1-1,1-1 1,0 1 0,0-1 0,0 0-1,1 0 1,-1 0 0,5 6 0,-4-11 2,-1 0 0,1 0 0,-1 0 0,0 0 0,1 0 0,-1 0 0,0 0 0,0-1 0,0 1 0,0-1 0,0 0 0,0 1 0,-1-1 0,3-3 0,-1 3-6,16-19 124,0-1-1,-2-1 0,-1-1 1,0 0-1,23-51 0,-9 19 165,-21 42-143,-9 14-235,0 0 0,0 0-1,0 0 1,1 0-1,-1 0 1,0 0 0,0-1-1,0 1 1,1 0 0,-1 0-1,0 0 1,0 0-1,0 0 1,1 0 0,-1 0-1,0 0 1,0 0 0,0 0-1,1 0 1,-1 0 0,0 0-1,0 0 1,1 0-1,-1 0 1,0 1 0,0-1-1,0 0 1,0 0 0,1 0-1,-1 0 1,0 0-1,0 0 1,0 0 0,0 1-1,1-1 1,-1 0 0,0 0-1,0 0 1,0 0-1,0 1 1,0-1 0,0 0-1,0 0 1,1 0 0,-1 1-1,0-1 1,0 0 0,0 0-1,0 0 1,0 1-1,0-1 1,0 0 0,0 0-1,0 1 1,0-1 0,0 0-1,0 0 1,0 0-1,-1 1 1</inkml:trace>
-  <inkml:trace contextRef="#ctx0" brushRef="#br0" timeOffset="595.31">418 537 21119,'-6'6'0,"-3"3"-128,1-2 128,0-1 0,-1 1 0,-1 3 0,-3-1 128,-2 2 0,0-1 128,-2-1-128,-1 1 0,-1-3-128,6-1 0,2-1 0,3-2 0,3 0-640,0 3 128</inkml:trace>
+  <inkml:trace contextRef="#ctx0" brushRef="#br0" timeOffset="595.3">418 537 21119,'-6'6'0,"-3"3"-128,1-2 128,0-1 0,-1 1 0,-1 3 0,-3-1 128,-2 2 0,0-1 128,-2-1-128,-1 1 0,-1-3-128,6-1 0,2-1 0,3-2 0,3 0-640,0 3 128</inkml:trace>
   <inkml:trace contextRef="#ctx0" brushRef="#br0" timeOffset="1018.64">288 507 19071,'-2'6'0,"-4"3"0,2-4 0,3 0 512,-1 2 0,-1 0-256,3 3 0,3-1 128,0 6 128,4 1-256,5 2 0,4 0-128,-3-1 0,0 0-128,-1-4 128,-1-1-384,1-5 0,-1 0-15615</inkml:trace>
   <inkml:trace contextRef="#ctx0" brushRef="#br0" timeOffset="3826.84">521 255 18559,'-49'19'512,"44"-14"-420,1-1 0,0 0 0,-1 1 0,1 0-1,1 0 1,-1 0 0,1 1 0,0-1 0,0 1 0,0 0-1,1 0 1,0 0 0,0 0 0,-1 9 0,-3 16 104,-4 47 0,9-67-174,0 1 25,0 0-1,1 1 0,0-1 0,1 0 1,4 22-1,-4-29-66,1-1-1,-1 1 1,1-1 0,0 0 0,0 0 0,0 0-1,1 0 1,-1 0 0,1 0 0,0 0-1,0-1 1,0 0 0,1 1 0,-1-1 0,1-1-1,0 1 1,0 0 0,7 3 0,16 5-2690,2 1-9705</inkml:trace>
   <inkml:trace contextRef="#ctx0" brushRef="#br0" timeOffset="4218.46">621 259 18431,'-10'87'150,"5"-4"17,2-58-81,2-1 0,0 1 0,2 0 0,6 41 0,-7-65-84,0 1 0,0-1-1,1 0 1,-1 0 0,1 0 0,-1 0-1,1 0 1,-1 1 0,1-1 0,0 0-1,0-1 1,-1 1 0,1 0 0,0 0-1,0 0 1,0 0 0,0-1 0,0 1-1,0 0 1,0-1 0,0 1 0,0-1-1,1 1 1,-1-1 0,0 1-1,0-1 1,0 0 0,2 1 0,34-5-3850,-20-1-6541</inkml:trace>

</xml_diff>